<commit_message>
Modify and update the pamplet
</commit_message>
<xml_diff>
--- a/برنامه نویسی پیشرفته_دکتر رامتین خسروی.docx
+++ b/برنامه نویسی پیشرفته_دکتر رامتین خسروی.docx
@@ -30,7 +30,7 @@
       <w:pPr>
         <w:bidi/>
         <w:rPr>
-          <w:rFonts w:cs="B Nazanin" w:hint="cs"/>
+          <w:rFonts w:cs="B Nazanin"/>
           <w:b/>
           <w:bCs/>
           <w:sz w:val="32"/>
@@ -110,7 +110,7 @@
       <w:pPr>
         <w:bidi/>
         <w:rPr>
-          <w:rFonts w:cs="B Nazanin" w:hint="cs"/>
+          <w:rFonts w:cs="B Nazanin"/>
           <w:sz w:val="28"/>
           <w:szCs w:val="28"/>
           <w:rtl/>
@@ -171,7 +171,7 @@
       <w:pPr>
         <w:bidi/>
         <w:rPr>
-          <w:rFonts w:cs="B Nazanin" w:hint="cs"/>
+          <w:rFonts w:cs="B Nazanin"/>
           <w:sz w:val="28"/>
           <w:szCs w:val="28"/>
           <w:rtl/>
@@ -193,7 +193,7 @@
       <w:pPr>
         <w:bidi/>
         <w:rPr>
-          <w:rFonts w:cs="B Nazanin" w:hint="cs"/>
+          <w:rFonts w:cs="B Nazanin"/>
           <w:sz w:val="28"/>
           <w:szCs w:val="28"/>
           <w:rtl/>
@@ -233,7 +233,7 @@
       <w:pPr>
         <w:bidi/>
         <w:rPr>
-          <w:rFonts w:cs="B Nazanin" w:hint="cs"/>
+          <w:rFonts w:cs="B Nazanin"/>
           <w:sz w:val="28"/>
           <w:szCs w:val="28"/>
           <w:rtl/>
@@ -255,7 +255,7 @@
       <w:pPr>
         <w:bidi/>
         <w:rPr>
-          <w:rFonts w:cs="B Nazanin" w:hint="cs"/>
+          <w:rFonts w:cs="B Nazanin"/>
           <w:sz w:val="28"/>
           <w:szCs w:val="28"/>
           <w:rtl/>
@@ -277,7 +277,7 @@
       <w:pPr>
         <w:bidi/>
         <w:rPr>
-          <w:rFonts w:cs="B Nazanin" w:hint="cs"/>
+          <w:rFonts w:cs="B Nazanin"/>
           <w:sz w:val="28"/>
           <w:szCs w:val="28"/>
           <w:rtl/>
@@ -356,7 +356,7 @@
       <w:pPr>
         <w:bidi/>
         <w:rPr>
-          <w:rFonts w:cs="B Nazanin" w:hint="cs"/>
+          <w:rFonts w:cs="B Nazanin"/>
           <w:sz w:val="28"/>
           <w:szCs w:val="28"/>
           <w:rtl/>
@@ -397,7 +397,7 @@
       <w:pPr>
         <w:bidi/>
         <w:rPr>
-          <w:rFonts w:cs="B Nazanin" w:hint="cs"/>
+          <w:rFonts w:cs="B Nazanin"/>
           <w:sz w:val="28"/>
           <w:szCs w:val="28"/>
           <w:rtl/>
@@ -572,7 +572,7 @@
       <w:pPr>
         <w:bidi/>
         <w:rPr>
-          <w:rFonts w:cs="B Nazanin" w:hint="cs"/>
+          <w:rFonts w:cs="B Nazanin"/>
           <w:sz w:val="28"/>
           <w:szCs w:val="28"/>
           <w:rtl/>
@@ -729,7 +729,7 @@
       <w:pPr>
         <w:bidi/>
         <w:rPr>
-          <w:rFonts w:cs="B Nazanin" w:hint="cs"/>
+          <w:rFonts w:cs="B Nazanin"/>
           <w:sz w:val="28"/>
           <w:szCs w:val="28"/>
           <w:rtl/>
@@ -779,7 +779,7 @@
       <w:pPr>
         <w:bidi/>
         <w:rPr>
-          <w:rFonts w:cs="B Nazanin" w:hint="cs"/>
+          <w:rFonts w:cs="B Nazanin"/>
           <w:sz w:val="28"/>
           <w:szCs w:val="28"/>
           <w:rtl/>
@@ -1360,10 +1360,10 @@
             <v:path o:extrusionok="f" gradientshapeok="t" o:connecttype="rect"/>
             <o:lock v:ext="edit" aspectratio="t"/>
           </v:shapetype>
-          <v:shape id="_x0000_i1030" type="#_x0000_t75" style="width:468pt;height:123pt" o:ole="">
+          <v:shape id="_x0000_i1025" type="#_x0000_t75" style="width:468pt;height:123pt" o:ole="">
             <v:imagedata r:id="rId4" o:title=""/>
           </v:shape>
-          <o:OLEObject Type="Embed" ProgID="Word.Document.12" ShapeID="_x0000_i1030" DrawAspect="Content" ObjectID="_1620242071" r:id="rId5">
+          <o:OLEObject Type="Embed" ProgID="Word.Document.12" ShapeID="_x0000_i1025" DrawAspect="Content" ObjectID="_1620339980" r:id="rId5">
             <o:FieldCodes>\s</o:FieldCodes>
           </o:OLEObject>
         </w:object>
@@ -1469,7 +1469,7 @@
         <w:bidi/>
         <w:jc w:val="both"/>
         <w:rPr>
-          <w:rFonts w:cs="B Nazanin" w:hint="cs"/>
+          <w:rFonts w:cs="B Nazanin"/>
           <w:sz w:val="28"/>
           <w:szCs w:val="28"/>
           <w:rtl/>
@@ -1524,7 +1524,7 @@
         <w:bidi/>
         <w:jc w:val="both"/>
         <w:rPr>
-          <w:rFonts w:cs="B Nazanin" w:hint="cs"/>
+          <w:rFonts w:cs="B Nazanin"/>
           <w:sz w:val="28"/>
           <w:szCs w:val="28"/>
           <w:rtl/>
@@ -1647,7 +1647,7 @@
         <w:bidi/>
         <w:jc w:val="both"/>
         <w:rPr>
-          <w:rFonts w:cs="B Nazanin" w:hint="cs"/>
+          <w:rFonts w:cs="B Nazanin"/>
           <w:sz w:val="28"/>
           <w:szCs w:val="28"/>
           <w:rtl/>
@@ -1718,7 +1718,7 @@
         <w:bidi/>
         <w:jc w:val="both"/>
         <w:rPr>
-          <w:rFonts w:cs="B Nazanin" w:hint="cs"/>
+          <w:rFonts w:cs="B Nazanin"/>
           <w:sz w:val="28"/>
           <w:szCs w:val="28"/>
           <w:rtl/>
@@ -2306,10 +2306,10 @@
           <w:lang w:bidi="fa-IR"/>
         </w:rPr>
         <w:object w:dxaOrig="9360" w:dyaOrig="3543">
-          <v:shape id="_x0000_i1035" type="#_x0000_t75" style="width:468pt;height:177pt" o:ole="">
+          <v:shape id="_x0000_i1026" type="#_x0000_t75" style="width:468pt;height:177pt" o:ole="">
             <v:imagedata r:id="rId6" o:title=""/>
           </v:shape>
-          <o:OLEObject Type="Embed" ProgID="Word.Document.12" ShapeID="_x0000_i1035" DrawAspect="Content" ObjectID="_1620242072" r:id="rId7">
+          <o:OLEObject Type="Embed" ProgID="Word.Document.12" ShapeID="_x0000_i1026" DrawAspect="Content" ObjectID="_1620339981" r:id="rId7">
             <o:FieldCodes>\s</o:FieldCodes>
           </o:OLEObject>
         </w:object>
@@ -2411,7 +2411,7 @@
         <w:bidi/>
         <w:jc w:val="both"/>
         <w:rPr>
-          <w:rFonts w:cs="B Nazanin" w:hint="cs"/>
+          <w:rFonts w:cs="B Nazanin"/>
           <w:sz w:val="28"/>
           <w:szCs w:val="28"/>
           <w:rtl/>
@@ -2572,7 +2572,7 @@
         <w:bidi/>
         <w:jc w:val="both"/>
         <w:rPr>
-          <w:rFonts w:cs="B Nazanin" w:hint="cs"/>
+          <w:rFonts w:cs="B Nazanin"/>
           <w:sz w:val="28"/>
           <w:szCs w:val="28"/>
           <w:rtl/>
@@ -2645,19 +2645,7 @@
           <w:rtl/>
           <w:lang w:bidi="fa-IR"/>
         </w:rPr>
-        <w:t>ی</w:t>
-      </w:r>
-      <w:r>
-        <w:rPr>
-          <w:rFonts w:cs="B Nazanin" w:hint="cs"/>
-          <w:b/>
-          <w:bCs/>
-          <w:sz w:val="28"/>
-          <w:szCs w:val="28"/>
-          <w:rtl/>
-          <w:lang w:bidi="fa-IR"/>
-        </w:rPr>
-        <w:t>:</w:t>
+        <w:t>ی:</w:t>
       </w:r>
       <w:r>
         <w:rPr>
@@ -3135,7 +3123,7 @@
     <w:p>
       <w:pPr>
         <w:rPr>
-          <w:rFonts w:cs="B Nazanin" w:hint="cs"/>
+          <w:rFonts w:cs="B Nazanin"/>
           <w:sz w:val="28"/>
           <w:szCs w:val="28"/>
           <w:lang w:bidi="fa-IR"/>
@@ -3149,10 +3137,10 @@
           <w:lang w:bidi="fa-IR"/>
         </w:rPr>
         <w:object w:dxaOrig="9360" w:dyaOrig="3520">
-          <v:shape id="_x0000_i1039" type="#_x0000_t75" style="width:468pt;height:175.8pt" o:ole="">
+          <v:shape id="_x0000_i1027" type="#_x0000_t75" style="width:468pt;height:175.8pt" o:ole="">
             <v:imagedata r:id="rId8" o:title=""/>
           </v:shape>
-          <o:OLEObject Type="Embed" ProgID="Word.Document.12" ShapeID="_x0000_i1039" DrawAspect="Content" ObjectID="_1620242073" r:id="rId9">
+          <o:OLEObject Type="Embed" ProgID="Word.Document.12" ShapeID="_x0000_i1027" DrawAspect="Content" ObjectID="_1620339982" r:id="rId9">
             <o:FieldCodes>\s</o:FieldCodes>
           </o:OLEObject>
         </w:object>
@@ -3273,7 +3261,7 @@
         <w:bidi/>
         <w:jc w:val="both"/>
         <w:rPr>
-          <w:rFonts w:cs="B Nazanin" w:hint="cs"/>
+          <w:rFonts w:cs="B Nazanin"/>
           <w:sz w:val="28"/>
           <w:szCs w:val="28"/>
           <w:rtl/>
@@ -3968,7 +3956,7 @@
         <w:bidi/>
         <w:jc w:val="both"/>
         <w:rPr>
-          <w:rFonts w:cs="B Nazanin" w:hint="cs"/>
+          <w:rFonts w:cs="B Nazanin"/>
           <w:sz w:val="28"/>
           <w:szCs w:val="28"/>
           <w:rtl/>
@@ -3983,10 +3971,10 @@
           <w:lang w:bidi="fa-IR"/>
         </w:rPr>
         <w:object w:dxaOrig="9360" w:dyaOrig="3452">
-          <v:shape id="_x0000_i1052" type="#_x0000_t75" style="width:468pt;height:172.8pt" o:ole="">
+          <v:shape id="_x0000_i1028" type="#_x0000_t75" style="width:468pt;height:172.8pt" o:ole="">
             <v:imagedata r:id="rId10" o:title=""/>
           </v:shape>
-          <o:OLEObject Type="Embed" ProgID="Word.Document.12" ShapeID="_x0000_i1052" DrawAspect="Content" ObjectID="_1620242074" r:id="rId11">
+          <o:OLEObject Type="Embed" ProgID="Word.Document.12" ShapeID="_x0000_i1028" DrawAspect="Content" ObjectID="_1620339983" r:id="rId11">
             <o:FieldCodes>\s</o:FieldCodes>
           </o:OLEObject>
         </w:object>
@@ -3996,7 +3984,7 @@
       <w:pPr>
         <w:bidi/>
         <w:rPr>
-          <w:rFonts w:cs="B Nazanin" w:hint="cs"/>
+          <w:rFonts w:cs="B Nazanin"/>
           <w:sz w:val="28"/>
           <w:szCs w:val="28"/>
           <w:rtl/>
@@ -4037,7 +4025,7 @@
       <w:pPr>
         <w:bidi/>
         <w:rPr>
-          <w:rFonts w:cs="B Nazanin" w:hint="cs"/>
+          <w:rFonts w:cs="B Nazanin"/>
           <w:sz w:val="28"/>
           <w:szCs w:val="28"/>
           <w:rtl/>
@@ -4090,7 +4078,7 @@
       <w:pPr>
         <w:bidi/>
         <w:rPr>
-          <w:rFonts w:cs="B Nazanin" w:hint="cs"/>
+          <w:rFonts w:cs="B Nazanin"/>
           <w:sz w:val="28"/>
           <w:szCs w:val="28"/>
           <w:rtl/>
@@ -4203,14 +4191,6 @@
           <w:lang w:bidi="fa-IR"/>
         </w:rPr>
         <w:instrText xml:space="preserve"> HYPERLINK "https://www.google.com/search?q=piping+in+linux&amp;rlz=1C1GCEA_enFR801DE802&amp;oq=piping+in+linux&amp;aqs=chrome..69i57.5678j0j8&amp;sourceid=chrome&amp;ie=UTF-8" </w:instrText>
-      </w:r>
-      <w:r>
-        <w:rPr>
-          <w:rFonts w:cs="B Nazanin"/>
-          <w:sz w:val="28"/>
-          <w:szCs w:val="28"/>
-          <w:lang w:bidi="fa-IR"/>
-        </w:rPr>
       </w:r>
       <w:r>
         <w:rPr>
@@ -4883,19 +4863,7 @@
           <w:rtl/>
           <w:lang w:bidi="fa-IR"/>
         </w:rPr>
-        <w:t>میانه</w:t>
-      </w:r>
-      <w:r>
-        <w:rPr>
-          <w:rFonts w:cs="B Nazanin" w:hint="cs"/>
-          <w:b/>
-          <w:bCs/>
-          <w:sz w:val="28"/>
-          <w:szCs w:val="28"/>
-          <w:rtl/>
-          <w:lang w:bidi="fa-IR"/>
-        </w:rPr>
-        <w:t xml:space="preserve">: </w:t>
+        <w:t xml:space="preserve">میانه: </w:t>
       </w:r>
       <w:r>
         <w:rPr>
@@ -5560,10 +5528,10 @@
           <w:lang w:bidi="fa-IR"/>
         </w:rPr>
         <w:object w:dxaOrig="9360" w:dyaOrig="4812">
-          <v:shape id="_x0000_i1064" type="#_x0000_t75" style="width:468pt;height:240.6pt" o:ole="">
+          <v:shape id="_x0000_i1029" type="#_x0000_t75" style="width:468pt;height:240.6pt" o:ole="">
             <v:imagedata r:id="rId12" o:title=""/>
           </v:shape>
-          <o:OLEObject Type="Embed" ProgID="Word.Document.12" ShapeID="_x0000_i1064" DrawAspect="Content" ObjectID="_1620242075" r:id="rId13">
+          <o:OLEObject Type="Embed" ProgID="Word.Document.12" ShapeID="_x0000_i1029" DrawAspect="Content" ObjectID="_1620339984" r:id="rId13">
             <o:FieldCodes>\s</o:FieldCodes>
           </o:OLEObject>
         </w:object>
@@ -5918,10 +5886,10 @@
           <w:lang w:bidi="fa-IR"/>
         </w:rPr>
         <w:object w:dxaOrig="9360" w:dyaOrig="8436">
-          <v:shape id="_x0000_i1076" type="#_x0000_t75" style="width:468pt;height:421.8pt" o:ole="">
+          <v:shape id="_x0000_i1030" type="#_x0000_t75" style="width:468pt;height:421.8pt" o:ole="">
             <v:imagedata r:id="rId14" o:title=""/>
           </v:shape>
-          <o:OLEObject Type="Embed" ProgID="Word.Document.12" ShapeID="_x0000_i1076" DrawAspect="Content" ObjectID="_1620242076" r:id="rId15">
+          <o:OLEObject Type="Embed" ProgID="Word.Document.12" ShapeID="_x0000_i1030" DrawAspect="Content" ObjectID="_1620339985" r:id="rId15">
             <o:FieldCodes>\s</o:FieldCodes>
           </o:OLEObject>
         </w:object>
@@ -5932,7 +5900,7 @@
         <w:bidi/>
         <w:jc w:val="both"/>
         <w:rPr>
-          <w:rFonts w:cs="B Nazanin" w:hint="cs"/>
+          <w:rFonts w:cs="B Nazanin"/>
           <w:sz w:val="28"/>
           <w:szCs w:val="28"/>
           <w:rtl/>
@@ -6211,7 +6179,7 @@
         <w:bidi/>
         <w:jc w:val="both"/>
         <w:rPr>
-          <w:rFonts w:cs="B Nazanin" w:hint="cs"/>
+          <w:rFonts w:cs="B Nazanin"/>
           <w:sz w:val="28"/>
           <w:szCs w:val="28"/>
           <w:rtl/>
@@ -6727,10 +6695,9 @@
         <w:bidi/>
         <w:jc w:val="both"/>
         <w:rPr>
-          <w:rFonts w:cs="B Nazanin" w:hint="cs"/>
-          <w:sz w:val="28"/>
-          <w:szCs w:val="28"/>
-          <w:rtl/>
+          <w:rFonts w:cs="B Nazanin"/>
+          <w:sz w:val="28"/>
+          <w:szCs w:val="28"/>
           <w:lang w:bidi="fa-IR"/>
         </w:rPr>
       </w:pPr>
@@ -6744,8 +6711,2960 @@
         </w:rPr>
         <w:t>وکتوری با 3 عنصر اولیه بساز و هرکدام از عناصر اولیه‌ی آن را با یک بردار چهارتایی از نوع مقدار صحیح، مقدار اولیه بده.</w:t>
       </w:r>
-      <w:bookmarkStart w:id="6" w:name="_GoBack"/>
-      <w:bookmarkEnd w:id="6"/>
+    </w:p>
+    <w:p>
+      <w:pPr>
+        <w:bidi/>
+        <w:jc w:val="both"/>
+        <w:rPr>
+          <w:rFonts w:cs="B Nazanin"/>
+          <w:sz w:val="28"/>
+          <w:szCs w:val="28"/>
+          <w:rtl/>
+          <w:lang w:bidi="fa-IR"/>
+        </w:rPr>
+      </w:pPr>
+      <w:r>
+        <w:rPr>
+          <w:rFonts w:cs="B Nazanin" w:hint="cs"/>
+          <w:b/>
+          <w:bCs/>
+          <w:sz w:val="28"/>
+          <w:szCs w:val="28"/>
+          <w:rtl/>
+          <w:lang w:bidi="fa-IR"/>
+        </w:rPr>
+        <w:t>تمرین:</w:t>
+      </w:r>
+      <w:r>
+        <w:rPr>
+          <w:rFonts w:cs="B Nazanin" w:hint="cs"/>
+          <w:sz w:val="28"/>
+          <w:szCs w:val="28"/>
+          <w:rtl/>
+          <w:lang w:bidi="fa-IR"/>
+        </w:rPr>
+        <w:t xml:space="preserve"> </w:t>
+      </w:r>
+      <w:r>
+        <w:rPr>
+          <w:rFonts w:cs="B Nazanin"/>
+          <w:sz w:val="28"/>
+          <w:szCs w:val="28"/>
+          <w:rtl/>
+          <w:lang w:bidi="fa-IR"/>
+        </w:rPr>
+        <w:t>برنامه‌ا</w:t>
+      </w:r>
+      <w:r>
+        <w:rPr>
+          <w:rFonts w:cs="B Nazanin" w:hint="cs"/>
+          <w:sz w:val="28"/>
+          <w:szCs w:val="28"/>
+          <w:rtl/>
+          <w:lang w:bidi="fa-IR"/>
+        </w:rPr>
+        <w:t>ی</w:t>
+      </w:r>
+      <w:r>
+        <w:rPr>
+          <w:rFonts w:cs="B Nazanin"/>
+          <w:sz w:val="28"/>
+          <w:szCs w:val="28"/>
+          <w:rtl/>
+          <w:lang w:bidi="fa-IR"/>
+        </w:rPr>
+        <w:t xml:space="preserve"> بنو</w:t>
+      </w:r>
+      <w:r>
+        <w:rPr>
+          <w:rFonts w:cs="B Nazanin" w:hint="cs"/>
+          <w:sz w:val="28"/>
+          <w:szCs w:val="28"/>
+          <w:rtl/>
+          <w:lang w:bidi="fa-IR"/>
+        </w:rPr>
+        <w:t>ی</w:t>
+      </w:r>
+      <w:r>
+        <w:rPr>
+          <w:rFonts w:cs="B Nazanin" w:hint="eastAsia"/>
+          <w:sz w:val="28"/>
+          <w:szCs w:val="28"/>
+          <w:rtl/>
+          <w:lang w:bidi="fa-IR"/>
+        </w:rPr>
+        <w:t>س</w:t>
+      </w:r>
+      <w:r>
+        <w:rPr>
+          <w:rFonts w:cs="B Nazanin" w:hint="cs"/>
+          <w:sz w:val="28"/>
+          <w:szCs w:val="28"/>
+          <w:rtl/>
+          <w:lang w:bidi="fa-IR"/>
+        </w:rPr>
+        <w:t>ی</w:t>
+      </w:r>
+      <w:r>
+        <w:rPr>
+          <w:rFonts w:cs="B Nazanin" w:hint="eastAsia"/>
+          <w:sz w:val="28"/>
+          <w:szCs w:val="28"/>
+          <w:rtl/>
+          <w:lang w:bidi="fa-IR"/>
+        </w:rPr>
+        <w:t>د</w:t>
+      </w:r>
+      <w:r>
+        <w:rPr>
+          <w:rFonts w:cs="B Nazanin"/>
+          <w:sz w:val="28"/>
+          <w:szCs w:val="28"/>
+          <w:rtl/>
+          <w:lang w:bidi="fa-IR"/>
+        </w:rPr>
+        <w:t xml:space="preserve"> که تعداد</w:t>
+      </w:r>
+      <w:r>
+        <w:rPr>
+          <w:rFonts w:cs="B Nazanin" w:hint="cs"/>
+          <w:sz w:val="28"/>
+          <w:szCs w:val="28"/>
+          <w:rtl/>
+          <w:lang w:bidi="fa-IR"/>
+        </w:rPr>
+        <w:t>ی</w:t>
+      </w:r>
+      <w:r>
+        <w:rPr>
+          <w:rFonts w:cs="B Nazanin"/>
+          <w:sz w:val="28"/>
+          <w:szCs w:val="28"/>
+          <w:rtl/>
+          <w:lang w:bidi="fa-IR"/>
+        </w:rPr>
+        <w:t xml:space="preserve"> کلمه را از ورود</w:t>
+      </w:r>
+      <w:r>
+        <w:rPr>
+          <w:rFonts w:cs="B Nazanin" w:hint="cs"/>
+          <w:sz w:val="28"/>
+          <w:szCs w:val="28"/>
+          <w:rtl/>
+          <w:lang w:bidi="fa-IR"/>
+        </w:rPr>
+        <w:t>ی</w:t>
+      </w:r>
+      <w:r>
+        <w:rPr>
+          <w:rFonts w:cs="B Nazanin"/>
+          <w:sz w:val="28"/>
+          <w:szCs w:val="28"/>
+          <w:rtl/>
+          <w:lang w:bidi="fa-IR"/>
+        </w:rPr>
+        <w:t xml:space="preserve"> بخواند و آن‌ها را در قالب </w:t>
+      </w:r>
+      <w:r>
+        <w:rPr>
+          <w:rFonts w:cs="B Nazanin" w:hint="cs"/>
+          <w:sz w:val="28"/>
+          <w:szCs w:val="28"/>
+          <w:rtl/>
+          <w:lang w:bidi="fa-IR"/>
+        </w:rPr>
+        <w:t>ی</w:t>
+      </w:r>
+      <w:r>
+        <w:rPr>
+          <w:rFonts w:cs="B Nazanin" w:hint="eastAsia"/>
+          <w:sz w:val="28"/>
+          <w:szCs w:val="28"/>
+          <w:rtl/>
+          <w:lang w:bidi="fa-IR"/>
+        </w:rPr>
+        <w:t>ک</w:t>
+      </w:r>
+      <w:r>
+        <w:rPr>
+          <w:rFonts w:cs="B Nazanin"/>
+          <w:sz w:val="28"/>
+          <w:szCs w:val="28"/>
+          <w:rtl/>
+          <w:lang w:bidi="fa-IR"/>
+        </w:rPr>
+        <w:t xml:space="preserve"> ل</w:t>
+      </w:r>
+      <w:r>
+        <w:rPr>
+          <w:rFonts w:cs="B Nazanin" w:hint="cs"/>
+          <w:sz w:val="28"/>
+          <w:szCs w:val="28"/>
+          <w:rtl/>
+          <w:lang w:bidi="fa-IR"/>
+        </w:rPr>
+        <w:t>ی</w:t>
+      </w:r>
+      <w:r>
+        <w:rPr>
+          <w:rFonts w:cs="B Nazanin" w:hint="eastAsia"/>
+          <w:sz w:val="28"/>
+          <w:szCs w:val="28"/>
+          <w:rtl/>
+          <w:lang w:bidi="fa-IR"/>
+        </w:rPr>
+        <w:t>ست</w:t>
+      </w:r>
+      <w:r>
+        <w:rPr>
+          <w:rFonts w:cs="B Nazanin"/>
+          <w:sz w:val="28"/>
+          <w:szCs w:val="28"/>
+          <w:rtl/>
+          <w:lang w:bidi="fa-IR"/>
+        </w:rPr>
+        <w:t xml:space="preserve"> که با کاما جدا شده‌اند چاپ کند. به عنوان مثال اگر کلمات ورود</w:t>
+      </w:r>
+      <w:r>
+        <w:rPr>
+          <w:rFonts w:cs="B Nazanin" w:hint="cs"/>
+          <w:sz w:val="28"/>
+          <w:szCs w:val="28"/>
+          <w:rtl/>
+          <w:lang w:bidi="fa-IR"/>
+        </w:rPr>
+        <w:t>ی</w:t>
+      </w:r>
+      <w:r>
+        <w:rPr>
+          <w:rFonts w:cs="B Nazanin"/>
+          <w:sz w:val="28"/>
+          <w:szCs w:val="28"/>
+          <w:rtl/>
+          <w:lang w:bidi="fa-IR"/>
+        </w:rPr>
+        <w:t xml:space="preserve"> به ترت</w:t>
+      </w:r>
+      <w:r>
+        <w:rPr>
+          <w:rFonts w:cs="B Nazanin" w:hint="cs"/>
+          <w:sz w:val="28"/>
+          <w:szCs w:val="28"/>
+          <w:rtl/>
+          <w:lang w:bidi="fa-IR"/>
+        </w:rPr>
+        <w:t>ی</w:t>
+      </w:r>
+      <w:r>
+        <w:rPr>
+          <w:rFonts w:cs="B Nazanin" w:hint="eastAsia"/>
+          <w:sz w:val="28"/>
+          <w:szCs w:val="28"/>
+          <w:rtl/>
+          <w:lang w:bidi="fa-IR"/>
+        </w:rPr>
+        <w:t>ب</w:t>
+      </w:r>
+      <w:r>
+        <w:rPr>
+          <w:rFonts w:cs="B Nazanin"/>
+          <w:sz w:val="28"/>
+          <w:szCs w:val="28"/>
+          <w:rtl/>
+          <w:lang w:bidi="fa-IR"/>
+        </w:rPr>
+        <w:t xml:space="preserve"> </w:t>
+      </w:r>
+      <w:proofErr w:type="spellStart"/>
+      <w:r>
+        <w:rPr>
+          <w:rFonts w:cs="B Nazanin"/>
+          <w:sz w:val="28"/>
+          <w:szCs w:val="28"/>
+          <w:lang w:bidi="fa-IR"/>
+        </w:rPr>
+        <w:t>Aang</w:t>
+      </w:r>
+      <w:proofErr w:type="spellEnd"/>
+      <w:r>
+        <w:rPr>
+          <w:rFonts w:cs="B Nazanin"/>
+          <w:sz w:val="28"/>
+          <w:szCs w:val="28"/>
+          <w:rtl/>
+          <w:lang w:bidi="fa-IR"/>
+        </w:rPr>
+        <w:t xml:space="preserve"> و </w:t>
+      </w:r>
+      <w:proofErr w:type="spellStart"/>
+      <w:r>
+        <w:rPr>
+          <w:rFonts w:cs="B Nazanin"/>
+          <w:sz w:val="28"/>
+          <w:szCs w:val="28"/>
+          <w:lang w:bidi="fa-IR"/>
+        </w:rPr>
+        <w:t>Kyoshi</w:t>
+      </w:r>
+      <w:proofErr w:type="spellEnd"/>
+      <w:r>
+        <w:rPr>
+          <w:rFonts w:cs="B Nazanin"/>
+          <w:sz w:val="28"/>
+          <w:szCs w:val="28"/>
+          <w:rtl/>
+          <w:lang w:bidi="fa-IR"/>
+        </w:rPr>
+        <w:t xml:space="preserve"> و </w:t>
+      </w:r>
+      <w:r>
+        <w:rPr>
+          <w:rFonts w:cs="B Nazanin"/>
+          <w:sz w:val="28"/>
+          <w:szCs w:val="28"/>
+          <w:lang w:bidi="fa-IR"/>
+        </w:rPr>
+        <w:t>Roku</w:t>
+      </w:r>
+      <w:r>
+        <w:rPr>
+          <w:rFonts w:cs="B Nazanin"/>
+          <w:sz w:val="28"/>
+          <w:szCs w:val="28"/>
+          <w:rtl/>
+          <w:lang w:bidi="fa-IR"/>
+        </w:rPr>
+        <w:t xml:space="preserve"> باشند خروج</w:t>
+      </w:r>
+      <w:r>
+        <w:rPr>
+          <w:rFonts w:cs="B Nazanin" w:hint="cs"/>
+          <w:sz w:val="28"/>
+          <w:szCs w:val="28"/>
+          <w:rtl/>
+          <w:lang w:bidi="fa-IR"/>
+        </w:rPr>
+        <w:t>ی</w:t>
+      </w:r>
+      <w:r>
+        <w:rPr>
+          <w:rFonts w:cs="B Nazanin"/>
+          <w:sz w:val="28"/>
+          <w:szCs w:val="28"/>
+          <w:rtl/>
+          <w:lang w:bidi="fa-IR"/>
+        </w:rPr>
+        <w:t xml:space="preserve"> چاپ شده با</w:t>
+      </w:r>
+      <w:r>
+        <w:rPr>
+          <w:rFonts w:cs="B Nazanin" w:hint="cs"/>
+          <w:sz w:val="28"/>
+          <w:szCs w:val="28"/>
+          <w:rtl/>
+          <w:lang w:bidi="fa-IR"/>
+        </w:rPr>
+        <w:t>ی</w:t>
+      </w:r>
+      <w:r>
+        <w:rPr>
+          <w:rFonts w:cs="B Nazanin" w:hint="eastAsia"/>
+          <w:sz w:val="28"/>
+          <w:szCs w:val="28"/>
+          <w:rtl/>
+          <w:lang w:bidi="fa-IR"/>
+        </w:rPr>
+        <w:t>د</w:t>
+      </w:r>
+      <w:r>
+        <w:rPr>
+          <w:rFonts w:cs="B Nazanin"/>
+          <w:sz w:val="28"/>
+          <w:szCs w:val="28"/>
+          <w:rtl/>
+          <w:lang w:bidi="fa-IR"/>
+        </w:rPr>
+        <w:t xml:space="preserve"> دق</w:t>
+      </w:r>
+      <w:r>
+        <w:rPr>
+          <w:rFonts w:cs="B Nazanin" w:hint="cs"/>
+          <w:sz w:val="28"/>
+          <w:szCs w:val="28"/>
+          <w:rtl/>
+          <w:lang w:bidi="fa-IR"/>
+        </w:rPr>
+        <w:t>ی</w:t>
+      </w:r>
+      <w:r>
+        <w:rPr>
+          <w:rFonts w:cs="B Nazanin" w:hint="eastAsia"/>
+          <w:sz w:val="28"/>
+          <w:szCs w:val="28"/>
+          <w:rtl/>
+          <w:lang w:bidi="fa-IR"/>
+        </w:rPr>
+        <w:t>قاً</w:t>
+      </w:r>
+      <w:r>
+        <w:rPr>
+          <w:rFonts w:cs="B Nazanin"/>
+          <w:sz w:val="28"/>
+          <w:szCs w:val="28"/>
+          <w:rtl/>
+          <w:lang w:bidi="fa-IR"/>
+        </w:rPr>
+        <w:t xml:space="preserve"> به صورت [</w:t>
+      </w:r>
+      <w:proofErr w:type="spellStart"/>
+      <w:r>
+        <w:rPr>
+          <w:rFonts w:cs="B Nazanin"/>
+          <w:sz w:val="28"/>
+          <w:szCs w:val="28"/>
+          <w:lang w:bidi="fa-IR"/>
+        </w:rPr>
+        <w:t>Aang</w:t>
+      </w:r>
+      <w:proofErr w:type="spellEnd"/>
+      <w:r>
+        <w:rPr>
+          <w:rFonts w:cs="B Nazanin"/>
+          <w:sz w:val="28"/>
+          <w:szCs w:val="28"/>
+          <w:lang w:bidi="fa-IR"/>
+        </w:rPr>
+        <w:t xml:space="preserve">, </w:t>
+      </w:r>
+      <w:proofErr w:type="spellStart"/>
+      <w:r>
+        <w:rPr>
+          <w:rFonts w:cs="B Nazanin"/>
+          <w:sz w:val="28"/>
+          <w:szCs w:val="28"/>
+          <w:lang w:bidi="fa-IR"/>
+        </w:rPr>
+        <w:t>Kyoshi</w:t>
+      </w:r>
+      <w:proofErr w:type="spellEnd"/>
+      <w:r>
+        <w:rPr>
+          <w:rFonts w:cs="B Nazanin"/>
+          <w:sz w:val="28"/>
+          <w:szCs w:val="28"/>
+          <w:lang w:bidi="fa-IR"/>
+        </w:rPr>
+        <w:t>, Roku</w:t>
+      </w:r>
+      <w:r>
+        <w:rPr>
+          <w:rFonts w:cs="B Nazanin"/>
+          <w:sz w:val="28"/>
+          <w:szCs w:val="28"/>
+          <w:rtl/>
+          <w:lang w:bidi="fa-IR"/>
+        </w:rPr>
+        <w:t>] باشد. توجه داشته باش</w:t>
+      </w:r>
+      <w:r>
+        <w:rPr>
+          <w:rFonts w:cs="B Nazanin" w:hint="cs"/>
+          <w:sz w:val="28"/>
+          <w:szCs w:val="28"/>
+          <w:rtl/>
+          <w:lang w:bidi="fa-IR"/>
+        </w:rPr>
+        <w:t>ی</w:t>
+      </w:r>
+      <w:r>
+        <w:rPr>
+          <w:rFonts w:cs="B Nazanin" w:hint="eastAsia"/>
+          <w:sz w:val="28"/>
+          <w:szCs w:val="28"/>
+          <w:rtl/>
+          <w:lang w:bidi="fa-IR"/>
+        </w:rPr>
+        <w:t>د</w:t>
+      </w:r>
+      <w:r>
+        <w:rPr>
+          <w:rFonts w:cs="B Nazanin"/>
+          <w:sz w:val="28"/>
+          <w:szCs w:val="28"/>
+          <w:rtl/>
+          <w:lang w:bidi="fa-IR"/>
+        </w:rPr>
+        <w:t xml:space="preserve"> ک</w:t>
+      </w:r>
+      <w:r>
+        <w:rPr>
+          <w:rFonts w:cs="B Nazanin" w:hint="eastAsia"/>
+          <w:sz w:val="28"/>
+          <w:szCs w:val="28"/>
+          <w:rtl/>
+          <w:lang w:bidi="fa-IR"/>
+        </w:rPr>
+        <w:t>ه</w:t>
+      </w:r>
+      <w:r>
+        <w:rPr>
+          <w:rFonts w:cs="B Nazanin"/>
+          <w:sz w:val="28"/>
+          <w:szCs w:val="28"/>
+          <w:rtl/>
+          <w:lang w:bidi="fa-IR"/>
+        </w:rPr>
+        <w:t xml:space="preserve"> تعداد کلمه‌ها مشخص ن</w:t>
+      </w:r>
+      <w:r>
+        <w:rPr>
+          <w:rFonts w:cs="B Nazanin" w:hint="cs"/>
+          <w:sz w:val="28"/>
+          <w:szCs w:val="28"/>
+          <w:rtl/>
+          <w:lang w:bidi="fa-IR"/>
+        </w:rPr>
+        <w:t>ی</w:t>
+      </w:r>
+      <w:r>
+        <w:rPr>
+          <w:rFonts w:cs="B Nazanin" w:hint="eastAsia"/>
+          <w:sz w:val="28"/>
+          <w:szCs w:val="28"/>
+          <w:rtl/>
+          <w:lang w:bidi="fa-IR"/>
+        </w:rPr>
+        <w:t>ست</w:t>
+      </w:r>
+      <w:r>
+        <w:rPr>
+          <w:rFonts w:cs="B Nazanin"/>
+          <w:sz w:val="28"/>
+          <w:szCs w:val="28"/>
+          <w:rtl/>
+          <w:lang w:bidi="fa-IR"/>
+        </w:rPr>
+        <w:t xml:space="preserve"> و تا انتها</w:t>
+      </w:r>
+      <w:r>
+        <w:rPr>
+          <w:rFonts w:cs="B Nazanin" w:hint="cs"/>
+          <w:sz w:val="28"/>
+          <w:szCs w:val="28"/>
+          <w:rtl/>
+          <w:lang w:bidi="fa-IR"/>
+        </w:rPr>
+        <w:t>ی</w:t>
+      </w:r>
+      <w:r>
+        <w:rPr>
+          <w:rFonts w:cs="B Nazanin"/>
+          <w:sz w:val="28"/>
+          <w:szCs w:val="28"/>
+          <w:rtl/>
+          <w:lang w:bidi="fa-IR"/>
+        </w:rPr>
+        <w:t xml:space="preserve"> ورود</w:t>
+      </w:r>
+      <w:r>
+        <w:rPr>
+          <w:rFonts w:cs="B Nazanin" w:hint="cs"/>
+          <w:sz w:val="28"/>
+          <w:szCs w:val="28"/>
+          <w:rtl/>
+          <w:lang w:bidi="fa-IR"/>
+        </w:rPr>
+        <w:t>ی</w:t>
+      </w:r>
+      <w:r>
+        <w:rPr>
+          <w:rFonts w:cs="B Nazanin"/>
+          <w:sz w:val="28"/>
+          <w:szCs w:val="28"/>
+          <w:rtl/>
+          <w:lang w:bidi="fa-IR"/>
+        </w:rPr>
+        <w:t xml:space="preserve"> بخوان</w:t>
+      </w:r>
+      <w:r>
+        <w:rPr>
+          <w:rFonts w:cs="B Nazanin" w:hint="cs"/>
+          <w:sz w:val="28"/>
+          <w:szCs w:val="28"/>
+          <w:rtl/>
+          <w:lang w:bidi="fa-IR"/>
+        </w:rPr>
+        <w:t>ی</w:t>
+      </w:r>
+      <w:r>
+        <w:rPr>
+          <w:rFonts w:cs="B Nazanin" w:hint="eastAsia"/>
+          <w:sz w:val="28"/>
+          <w:szCs w:val="28"/>
+          <w:rtl/>
+          <w:lang w:bidi="fa-IR"/>
+        </w:rPr>
+        <w:t>د</w:t>
+      </w:r>
+      <w:r>
+        <w:rPr>
+          <w:rFonts w:cs="B Nazanin"/>
+          <w:sz w:val="28"/>
+          <w:szCs w:val="28"/>
+          <w:rtl/>
+          <w:lang w:bidi="fa-IR"/>
+        </w:rPr>
+        <w:t>.</w:t>
+      </w:r>
+    </w:p>
+    <w:bookmarkStart w:id="6" w:name="_MON_1620315229"/>
+    <w:bookmarkEnd w:id="6"/>
+    <w:p>
+      <w:pPr>
+        <w:jc w:val="both"/>
+        <w:rPr>
+          <w:rFonts w:cs="B Nazanin"/>
+          <w:sz w:val="28"/>
+          <w:szCs w:val="28"/>
+          <w:lang w:bidi="fa-IR"/>
+        </w:rPr>
+      </w:pPr>
+      <w:r>
+        <w:rPr>
+          <w:rFonts w:cs="B Nazanin"/>
+          <w:sz w:val="28"/>
+          <w:szCs w:val="28"/>
+          <w:lang w:bidi="fa-IR"/>
+        </w:rPr>
+        <w:object w:dxaOrig="9360" w:dyaOrig="6084">
+          <v:shape id="_x0000_i1036" type="#_x0000_t75" style="width:468pt;height:304.2pt" o:ole="">
+            <v:imagedata r:id="rId16" o:title=""/>
+          </v:shape>
+          <o:OLEObject Type="Embed" ProgID="Word.Document.12" ShapeID="_x0000_i1036" DrawAspect="Content" ObjectID="_1620339986" r:id="rId17">
+            <o:FieldCodes>\s</o:FieldCodes>
+          </o:OLEObject>
+        </w:object>
+      </w:r>
+    </w:p>
+    <w:p>
+      <w:pPr>
+        <w:bidi/>
+        <w:jc w:val="both"/>
+        <w:rPr>
+          <w:rFonts w:cs="B Nazanin"/>
+          <w:sz w:val="28"/>
+          <w:szCs w:val="28"/>
+          <w:rtl/>
+          <w:lang w:bidi="fa-IR"/>
+        </w:rPr>
+      </w:pPr>
+      <w:r>
+        <w:rPr>
+          <w:rFonts w:cs="B Nazanin" w:hint="cs"/>
+          <w:sz w:val="28"/>
+          <w:szCs w:val="28"/>
+          <w:rtl/>
+          <w:lang w:bidi="fa-IR"/>
+        </w:rPr>
+        <w:t xml:space="preserve">خط اول </w:t>
+      </w:r>
+      <w:r>
+        <w:rPr>
+          <w:rFonts w:cs="B Nazanin"/>
+          <w:sz w:val="28"/>
+          <w:szCs w:val="28"/>
+          <w:rtl/>
+          <w:lang w:bidi="fa-IR"/>
+        </w:rPr>
+        <w:fldChar w:fldCharType="begin"/>
+      </w:r>
+      <w:r>
+        <w:rPr>
+          <w:rFonts w:cs="B Nazanin"/>
+          <w:sz w:val="28"/>
+          <w:szCs w:val="28"/>
+          <w:rtl/>
+          <w:lang w:bidi="fa-IR"/>
+        </w:rPr>
+        <w:instrText xml:space="preserve"> </w:instrText>
+      </w:r>
+      <w:r>
+        <w:rPr>
+          <w:rFonts w:cs="B Nazanin"/>
+          <w:sz w:val="28"/>
+          <w:szCs w:val="28"/>
+          <w:lang w:bidi="fa-IR"/>
+        </w:rPr>
+        <w:instrText>HYPERLINK</w:instrText>
+      </w:r>
+      <w:r>
+        <w:rPr>
+          <w:rFonts w:cs="B Nazanin"/>
+          <w:sz w:val="28"/>
+          <w:szCs w:val="28"/>
+          <w:rtl/>
+          <w:lang w:bidi="fa-IR"/>
+        </w:rPr>
+        <w:instrText xml:space="preserve"> "</w:instrText>
+      </w:r>
+      <w:r>
+        <w:rPr>
+          <w:rFonts w:cs="B Nazanin"/>
+          <w:sz w:val="28"/>
+          <w:szCs w:val="28"/>
+          <w:lang w:bidi="fa-IR"/>
+        </w:rPr>
+        <w:instrText>https://en.cppreference.com/w/cpp/header/iostream</w:instrText>
+      </w:r>
+      <w:r>
+        <w:rPr>
+          <w:rFonts w:cs="B Nazanin"/>
+          <w:sz w:val="28"/>
+          <w:szCs w:val="28"/>
+          <w:rtl/>
+          <w:lang w:bidi="fa-IR"/>
+        </w:rPr>
+        <w:instrText xml:space="preserve">" </w:instrText>
+      </w:r>
+      <w:r>
+        <w:rPr>
+          <w:rFonts w:cs="B Nazanin"/>
+          <w:sz w:val="28"/>
+          <w:szCs w:val="28"/>
+          <w:rtl/>
+          <w:lang w:bidi="fa-IR"/>
+        </w:rPr>
+      </w:r>
+      <w:r>
+        <w:rPr>
+          <w:rFonts w:cs="B Nazanin"/>
+          <w:sz w:val="28"/>
+          <w:szCs w:val="28"/>
+          <w:rtl/>
+          <w:lang w:bidi="fa-IR"/>
+        </w:rPr>
+        <w:fldChar w:fldCharType="separate"/>
+      </w:r>
+      <w:r>
+        <w:rPr>
+          <w:rStyle w:val="Hyperlink"/>
+          <w:rFonts w:cs="B Nazanin" w:hint="cs"/>
+          <w:sz w:val="28"/>
+          <w:szCs w:val="28"/>
+          <w:rtl/>
+          <w:lang w:bidi="fa-IR"/>
+        </w:rPr>
+        <w:t xml:space="preserve">سرفایل </w:t>
+      </w:r>
+      <w:proofErr w:type="spellStart"/>
+      <w:r>
+        <w:rPr>
+          <w:rStyle w:val="Hyperlink"/>
+          <w:rFonts w:cs="B Nazanin"/>
+          <w:sz w:val="28"/>
+          <w:szCs w:val="28"/>
+          <w:lang w:bidi="fa-IR"/>
+        </w:rPr>
+        <w:t>iostream</w:t>
+      </w:r>
+      <w:proofErr w:type="spellEnd"/>
+      <w:r>
+        <w:rPr>
+          <w:rFonts w:cs="B Nazanin"/>
+          <w:sz w:val="28"/>
+          <w:szCs w:val="28"/>
+          <w:rtl/>
+          <w:lang w:bidi="fa-IR"/>
+        </w:rPr>
+        <w:fldChar w:fldCharType="end"/>
+      </w:r>
+      <w:r>
+        <w:rPr>
+          <w:rFonts w:cs="B Nazanin" w:hint="cs"/>
+          <w:sz w:val="28"/>
+          <w:szCs w:val="28"/>
+          <w:rtl/>
+          <w:lang w:bidi="fa-IR"/>
+        </w:rPr>
+        <w:t xml:space="preserve"> را به سورس اضافه می‌کند. این سرفایل بخشی از </w:t>
+      </w:r>
+      <w:r>
+        <w:rPr>
+          <w:rFonts w:cs="B Nazanin"/>
+          <w:sz w:val="28"/>
+          <w:szCs w:val="28"/>
+          <w:rtl/>
+          <w:lang w:bidi="fa-IR"/>
+        </w:rPr>
+        <w:fldChar w:fldCharType="begin"/>
+      </w:r>
+      <w:r>
+        <w:rPr>
+          <w:rFonts w:cs="B Nazanin"/>
+          <w:sz w:val="28"/>
+          <w:szCs w:val="28"/>
+          <w:rtl/>
+          <w:lang w:bidi="fa-IR"/>
+        </w:rPr>
+        <w:instrText xml:space="preserve"> </w:instrText>
+      </w:r>
+      <w:r>
+        <w:rPr>
+          <w:rFonts w:cs="B Nazanin"/>
+          <w:sz w:val="28"/>
+          <w:szCs w:val="28"/>
+          <w:lang w:bidi="fa-IR"/>
+        </w:rPr>
+        <w:instrText>HYPERLINK</w:instrText>
+      </w:r>
+      <w:r>
+        <w:rPr>
+          <w:rFonts w:cs="B Nazanin"/>
+          <w:sz w:val="28"/>
+          <w:szCs w:val="28"/>
+          <w:rtl/>
+          <w:lang w:bidi="fa-IR"/>
+        </w:rPr>
+        <w:instrText xml:space="preserve"> "</w:instrText>
+      </w:r>
+      <w:r>
+        <w:rPr>
+          <w:rFonts w:cs="B Nazanin"/>
+          <w:sz w:val="28"/>
+          <w:szCs w:val="28"/>
+          <w:lang w:bidi="fa-IR"/>
+        </w:rPr>
+        <w:instrText>https://en.cppreference.com/w/cpp/io</w:instrText>
+      </w:r>
+      <w:r>
+        <w:rPr>
+          <w:rFonts w:cs="B Nazanin"/>
+          <w:sz w:val="28"/>
+          <w:szCs w:val="28"/>
+          <w:rtl/>
+          <w:lang w:bidi="fa-IR"/>
+        </w:rPr>
+        <w:instrText xml:space="preserve">" </w:instrText>
+      </w:r>
+      <w:r>
+        <w:rPr>
+          <w:rFonts w:cs="B Nazanin"/>
+          <w:sz w:val="28"/>
+          <w:szCs w:val="28"/>
+          <w:rtl/>
+          <w:lang w:bidi="fa-IR"/>
+        </w:rPr>
+      </w:r>
+      <w:r>
+        <w:rPr>
+          <w:rFonts w:cs="B Nazanin"/>
+          <w:sz w:val="28"/>
+          <w:szCs w:val="28"/>
+          <w:rtl/>
+          <w:lang w:bidi="fa-IR"/>
+        </w:rPr>
+        <w:fldChar w:fldCharType="separate"/>
+      </w:r>
+      <w:r>
+        <w:rPr>
+          <w:rStyle w:val="Hyperlink"/>
+          <w:rFonts w:cs="B Nazanin" w:hint="cs"/>
+          <w:sz w:val="28"/>
+          <w:szCs w:val="28"/>
+          <w:rtl/>
+          <w:lang w:bidi="fa-IR"/>
+        </w:rPr>
+        <w:t>کتابخانه ورودی/خروجی</w:t>
+      </w:r>
+      <w:r>
+        <w:rPr>
+          <w:rFonts w:cs="B Nazanin"/>
+          <w:sz w:val="28"/>
+          <w:szCs w:val="28"/>
+          <w:rtl/>
+          <w:lang w:bidi="fa-IR"/>
+        </w:rPr>
+        <w:fldChar w:fldCharType="end"/>
+      </w:r>
+      <w:r>
+        <w:rPr>
+          <w:rFonts w:cs="B Nazanin" w:hint="cs"/>
+          <w:sz w:val="28"/>
+          <w:szCs w:val="28"/>
+          <w:rtl/>
+          <w:lang w:bidi="fa-IR"/>
+        </w:rPr>
+        <w:t xml:space="preserve"> است.</w:t>
+      </w:r>
+    </w:p>
+    <w:p>
+      <w:pPr>
+        <w:bidi/>
+        <w:jc w:val="both"/>
+        <w:rPr>
+          <w:rFonts w:cs="B Nazanin"/>
+          <w:sz w:val="28"/>
+          <w:szCs w:val="28"/>
+          <w:lang w:bidi="fa-IR"/>
+        </w:rPr>
+      </w:pPr>
+      <w:r>
+        <w:rPr>
+          <w:rFonts w:cs="B Nazanin" w:hint="cs"/>
+          <w:sz w:val="28"/>
+          <w:szCs w:val="28"/>
+          <w:rtl/>
+          <w:lang w:bidi="fa-IR"/>
+        </w:rPr>
+        <w:t xml:space="preserve">خط دوم </w:t>
+      </w:r>
+      <w:r>
+        <w:rPr>
+          <w:rFonts w:cs="B Nazanin"/>
+          <w:sz w:val="28"/>
+          <w:szCs w:val="28"/>
+          <w:rtl/>
+          <w:lang w:bidi="fa-IR"/>
+        </w:rPr>
+        <w:fldChar w:fldCharType="begin"/>
+      </w:r>
+      <w:r>
+        <w:rPr>
+          <w:rFonts w:cs="B Nazanin"/>
+          <w:sz w:val="28"/>
+          <w:szCs w:val="28"/>
+          <w:rtl/>
+          <w:lang w:bidi="fa-IR"/>
+        </w:rPr>
+        <w:instrText xml:space="preserve"> </w:instrText>
+      </w:r>
+      <w:r>
+        <w:rPr>
+          <w:rFonts w:cs="B Nazanin"/>
+          <w:sz w:val="28"/>
+          <w:szCs w:val="28"/>
+          <w:lang w:bidi="fa-IR"/>
+        </w:rPr>
+        <w:instrText>HYPERLINK</w:instrText>
+      </w:r>
+      <w:r>
+        <w:rPr>
+          <w:rFonts w:cs="B Nazanin"/>
+          <w:sz w:val="28"/>
+          <w:szCs w:val="28"/>
+          <w:rtl/>
+          <w:lang w:bidi="fa-IR"/>
+        </w:rPr>
+        <w:instrText xml:space="preserve"> "</w:instrText>
+      </w:r>
+      <w:r>
+        <w:rPr>
+          <w:rFonts w:cs="B Nazanin"/>
+          <w:sz w:val="28"/>
+          <w:szCs w:val="28"/>
+          <w:lang w:bidi="fa-IR"/>
+        </w:rPr>
+        <w:instrText>https://en.cppreference.com/w/cpp/header/sstream</w:instrText>
+      </w:r>
+      <w:r>
+        <w:rPr>
+          <w:rFonts w:cs="B Nazanin"/>
+          <w:sz w:val="28"/>
+          <w:szCs w:val="28"/>
+          <w:rtl/>
+          <w:lang w:bidi="fa-IR"/>
+        </w:rPr>
+        <w:instrText xml:space="preserve">" </w:instrText>
+      </w:r>
+      <w:r>
+        <w:rPr>
+          <w:rFonts w:cs="B Nazanin"/>
+          <w:sz w:val="28"/>
+          <w:szCs w:val="28"/>
+          <w:rtl/>
+          <w:lang w:bidi="fa-IR"/>
+        </w:rPr>
+      </w:r>
+      <w:r>
+        <w:rPr>
+          <w:rFonts w:cs="B Nazanin"/>
+          <w:sz w:val="28"/>
+          <w:szCs w:val="28"/>
+          <w:rtl/>
+          <w:lang w:bidi="fa-IR"/>
+        </w:rPr>
+        <w:fldChar w:fldCharType="separate"/>
+      </w:r>
+      <w:r>
+        <w:rPr>
+          <w:rStyle w:val="Hyperlink"/>
+          <w:rFonts w:cs="B Nazanin" w:hint="cs"/>
+          <w:sz w:val="28"/>
+          <w:szCs w:val="28"/>
+          <w:rtl/>
+          <w:lang w:bidi="fa-IR"/>
+        </w:rPr>
+        <w:t xml:space="preserve">سرفایل </w:t>
+      </w:r>
+      <w:proofErr w:type="spellStart"/>
+      <w:r>
+        <w:rPr>
+          <w:rStyle w:val="Hyperlink"/>
+          <w:rFonts w:cs="B Nazanin"/>
+          <w:sz w:val="28"/>
+          <w:szCs w:val="28"/>
+          <w:lang w:bidi="fa-IR"/>
+        </w:rPr>
+        <w:t>sstream</w:t>
+      </w:r>
+      <w:proofErr w:type="spellEnd"/>
+      <w:r>
+        <w:rPr>
+          <w:rFonts w:cs="B Nazanin"/>
+          <w:sz w:val="28"/>
+          <w:szCs w:val="28"/>
+          <w:rtl/>
+          <w:lang w:bidi="fa-IR"/>
+        </w:rPr>
+        <w:fldChar w:fldCharType="end"/>
+      </w:r>
+      <w:r>
+        <w:rPr>
+          <w:rFonts w:cs="B Nazanin" w:hint="cs"/>
+          <w:sz w:val="28"/>
+          <w:szCs w:val="28"/>
+          <w:rtl/>
+          <w:lang w:bidi="fa-IR"/>
+        </w:rPr>
+        <w:t xml:space="preserve"> را به سورس </w:t>
+      </w:r>
+      <w:r>
+        <w:rPr>
+          <w:rFonts w:cs="B Nazanin" w:hint="cs"/>
+          <w:sz w:val="28"/>
+          <w:szCs w:val="28"/>
+          <w:rtl/>
+          <w:lang w:bidi="fa-IR"/>
+        </w:rPr>
+        <w:t>اضافه می‌کند که آن نیز بخشی از کتابخانه ورودی/خروجی است.</w:t>
+      </w:r>
+    </w:p>
+    <w:p>
+      <w:pPr>
+        <w:bidi/>
+        <w:jc w:val="both"/>
+        <w:rPr>
+          <w:rFonts w:cs="B Nazanin"/>
+          <w:sz w:val="28"/>
+          <w:szCs w:val="28"/>
+          <w:lang w:bidi="fa-IR"/>
+        </w:rPr>
+      </w:pPr>
+      <w:hyperlink r:id="rId18" w:history="1">
+        <w:r>
+          <w:rPr>
+            <w:rStyle w:val="Hyperlink"/>
+            <w:rFonts w:cs="B Nazanin" w:hint="cs"/>
+            <w:sz w:val="28"/>
+            <w:szCs w:val="28"/>
+            <w:rtl/>
+            <w:lang w:bidi="fa-IR"/>
+          </w:rPr>
+          <w:t xml:space="preserve">سرفایل </w:t>
+        </w:r>
+        <w:r>
+          <w:rPr>
+            <w:rStyle w:val="Hyperlink"/>
+            <w:rFonts w:cs="B Nazanin"/>
+            <w:sz w:val="28"/>
+            <w:szCs w:val="28"/>
+            <w:lang w:bidi="fa-IR"/>
+          </w:rPr>
+          <w:t>string</w:t>
+        </w:r>
+      </w:hyperlink>
+      <w:r>
+        <w:rPr>
+          <w:rFonts w:cs="B Nazanin" w:hint="cs"/>
+          <w:sz w:val="28"/>
+          <w:szCs w:val="28"/>
+          <w:rtl/>
+          <w:lang w:bidi="fa-IR"/>
+        </w:rPr>
+        <w:t xml:space="preserve"> بخشی از </w:t>
+      </w:r>
+      <w:r>
+        <w:rPr>
+          <w:rFonts w:cs="B Nazanin"/>
+          <w:sz w:val="28"/>
+          <w:szCs w:val="28"/>
+          <w:rtl/>
+          <w:lang w:bidi="fa-IR"/>
+        </w:rPr>
+        <w:fldChar w:fldCharType="begin"/>
+      </w:r>
+      <w:r>
+        <w:rPr>
+          <w:rFonts w:cs="B Nazanin"/>
+          <w:sz w:val="28"/>
+          <w:szCs w:val="28"/>
+          <w:rtl/>
+          <w:lang w:bidi="fa-IR"/>
+        </w:rPr>
+        <w:instrText xml:space="preserve"> </w:instrText>
+      </w:r>
+      <w:r>
+        <w:rPr>
+          <w:rFonts w:cs="B Nazanin"/>
+          <w:sz w:val="28"/>
+          <w:szCs w:val="28"/>
+          <w:lang w:bidi="fa-IR"/>
+        </w:rPr>
+        <w:instrText>HYPERLINK</w:instrText>
+      </w:r>
+      <w:r>
+        <w:rPr>
+          <w:rFonts w:cs="B Nazanin"/>
+          <w:sz w:val="28"/>
+          <w:szCs w:val="28"/>
+          <w:rtl/>
+          <w:lang w:bidi="fa-IR"/>
+        </w:rPr>
+        <w:instrText xml:space="preserve"> "</w:instrText>
+      </w:r>
+      <w:r>
+        <w:rPr>
+          <w:rFonts w:cs="B Nazanin"/>
+          <w:sz w:val="28"/>
+          <w:szCs w:val="28"/>
+          <w:lang w:bidi="fa-IR"/>
+        </w:rPr>
+        <w:instrText>https://en.cppreference.com/w/cpp/string</w:instrText>
+      </w:r>
+      <w:r>
+        <w:rPr>
+          <w:rFonts w:cs="B Nazanin"/>
+          <w:sz w:val="28"/>
+          <w:szCs w:val="28"/>
+          <w:rtl/>
+          <w:lang w:bidi="fa-IR"/>
+        </w:rPr>
+        <w:instrText xml:space="preserve">" </w:instrText>
+      </w:r>
+      <w:r>
+        <w:rPr>
+          <w:rFonts w:cs="B Nazanin"/>
+          <w:sz w:val="28"/>
+          <w:szCs w:val="28"/>
+          <w:rtl/>
+          <w:lang w:bidi="fa-IR"/>
+        </w:rPr>
+      </w:r>
+      <w:r>
+        <w:rPr>
+          <w:rFonts w:cs="B Nazanin"/>
+          <w:sz w:val="28"/>
+          <w:szCs w:val="28"/>
+          <w:rtl/>
+          <w:lang w:bidi="fa-IR"/>
+        </w:rPr>
+        <w:fldChar w:fldCharType="separate"/>
+      </w:r>
+      <w:r>
+        <w:rPr>
+          <w:rStyle w:val="Hyperlink"/>
+          <w:rFonts w:cs="B Nazanin" w:hint="cs"/>
+          <w:sz w:val="28"/>
+          <w:szCs w:val="28"/>
+          <w:rtl/>
+          <w:lang w:bidi="fa-IR"/>
+        </w:rPr>
+        <w:t>کتابخانه رشته‌ها</w:t>
+      </w:r>
+      <w:r>
+        <w:rPr>
+          <w:rFonts w:cs="B Nazanin"/>
+          <w:sz w:val="28"/>
+          <w:szCs w:val="28"/>
+          <w:rtl/>
+          <w:lang w:bidi="fa-IR"/>
+        </w:rPr>
+        <w:fldChar w:fldCharType="end"/>
+      </w:r>
+      <w:r>
+        <w:rPr>
+          <w:rFonts w:cs="B Nazanin" w:hint="cs"/>
+          <w:sz w:val="28"/>
+          <w:szCs w:val="28"/>
+          <w:rtl/>
+          <w:lang w:bidi="fa-IR"/>
+        </w:rPr>
+        <w:t xml:space="preserve"> است. </w:t>
+      </w:r>
+    </w:p>
+    <w:p>
+      <w:pPr>
+        <w:bidi/>
+        <w:jc w:val="both"/>
+        <w:rPr>
+          <w:rFonts w:cs="B Nazanin" w:hint="cs"/>
+          <w:sz w:val="28"/>
+          <w:szCs w:val="28"/>
+          <w:rtl/>
+          <w:lang w:bidi="fa-IR"/>
+        </w:rPr>
+      </w:pPr>
+      <w:r>
+        <w:rPr>
+          <w:rFonts w:cs="B Nazanin" w:hint="cs"/>
+          <w:sz w:val="28"/>
+          <w:szCs w:val="28"/>
+          <w:rtl/>
+          <w:lang w:bidi="fa-IR"/>
+        </w:rPr>
+        <w:t>با قطعه کد</w:t>
+      </w:r>
+    </w:p>
+    <w:p>
+      <w:pPr>
+        <w:jc w:val="both"/>
+        <w:rPr>
+          <w:rFonts w:ascii="Consolas" w:hAnsi="Consolas" w:cs="Consolas"/>
+          <w:color w:val="000000"/>
+          <w:sz w:val="24"/>
+          <w:szCs w:val="24"/>
+          <w:rtl/>
+        </w:rPr>
+      </w:pPr>
+      <w:proofErr w:type="spellStart"/>
+      <w:r>
+        <w:rPr>
+          <w:rFonts w:ascii="Consolas" w:hAnsi="Consolas" w:cs="Consolas"/>
+          <w:color w:val="000000"/>
+          <w:sz w:val="24"/>
+          <w:szCs w:val="24"/>
+        </w:rPr>
+        <w:t>std</w:t>
+      </w:r>
+      <w:proofErr w:type="spellEnd"/>
+      <w:r>
+        <w:rPr>
+          <w:rFonts w:ascii="Consolas" w:hAnsi="Consolas" w:cs="Consolas"/>
+          <w:color w:val="000000"/>
+          <w:sz w:val="24"/>
+          <w:szCs w:val="24"/>
+        </w:rPr>
+        <w:t>::</w:t>
+      </w:r>
+      <w:proofErr w:type="spellStart"/>
+      <w:proofErr w:type="gramStart"/>
+      <w:r>
+        <w:rPr>
+          <w:rFonts w:ascii="Consolas" w:hAnsi="Consolas" w:cs="Consolas"/>
+          <w:color w:val="000000"/>
+          <w:sz w:val="24"/>
+          <w:szCs w:val="24"/>
+        </w:rPr>
+        <w:t>getline</w:t>
+      </w:r>
+      <w:proofErr w:type="spellEnd"/>
+      <w:r>
+        <w:rPr>
+          <w:rFonts w:ascii="Consolas" w:hAnsi="Consolas" w:cs="Consolas"/>
+          <w:color w:val="000000"/>
+          <w:sz w:val="24"/>
+          <w:szCs w:val="24"/>
+        </w:rPr>
+        <w:t>(</w:t>
+      </w:r>
+      <w:proofErr w:type="spellStart"/>
+      <w:proofErr w:type="gramEnd"/>
+      <w:r>
+        <w:rPr>
+          <w:rFonts w:ascii="Consolas" w:hAnsi="Consolas" w:cs="Consolas"/>
+          <w:color w:val="000000"/>
+          <w:sz w:val="24"/>
+          <w:szCs w:val="24"/>
+        </w:rPr>
+        <w:t>std</w:t>
+      </w:r>
+      <w:proofErr w:type="spellEnd"/>
+      <w:r>
+        <w:rPr>
+          <w:rFonts w:ascii="Consolas" w:hAnsi="Consolas" w:cs="Consolas"/>
+          <w:color w:val="000000"/>
+          <w:sz w:val="24"/>
+          <w:szCs w:val="24"/>
+        </w:rPr>
+        <w:t>::</w:t>
+      </w:r>
+      <w:proofErr w:type="spellStart"/>
+      <w:r>
+        <w:rPr>
+          <w:rFonts w:ascii="Consolas" w:hAnsi="Consolas" w:cs="Consolas"/>
+          <w:color w:val="000000"/>
+          <w:sz w:val="24"/>
+          <w:szCs w:val="24"/>
+        </w:rPr>
+        <w:t>cin</w:t>
+      </w:r>
+      <w:proofErr w:type="spellEnd"/>
+      <w:r>
+        <w:rPr>
+          <w:rFonts w:ascii="Consolas" w:hAnsi="Consolas" w:cs="Consolas"/>
+          <w:color w:val="000000"/>
+          <w:sz w:val="24"/>
+          <w:szCs w:val="24"/>
+        </w:rPr>
+        <w:t>, line);</w:t>
+      </w:r>
+    </w:p>
+    <w:p>
+      <w:pPr>
+        <w:bidi/>
+        <w:jc w:val="both"/>
+        <w:rPr>
+          <w:rFonts w:cs="B Nazanin"/>
+          <w:sz w:val="28"/>
+          <w:szCs w:val="28"/>
+          <w:rtl/>
+          <w:lang w:bidi="fa-IR"/>
+        </w:rPr>
+      </w:pPr>
+      <w:r>
+        <w:rPr>
+          <w:rFonts w:cs="B Nazanin" w:hint="cs"/>
+          <w:sz w:val="28"/>
+          <w:szCs w:val="28"/>
+          <w:rtl/>
+          <w:lang w:bidi="fa-IR"/>
+        </w:rPr>
+        <w:t xml:space="preserve">ورودی را تا زمانی که کاربر </w:t>
+      </w:r>
+      <w:r>
+        <w:rPr>
+          <w:rFonts w:cs="B Nazanin"/>
+          <w:sz w:val="28"/>
+          <w:szCs w:val="28"/>
+          <w:lang w:bidi="fa-IR"/>
+        </w:rPr>
+        <w:t>Enter</w:t>
+      </w:r>
+      <w:r>
+        <w:rPr>
+          <w:rFonts w:cs="B Nazanin" w:hint="cs"/>
+          <w:sz w:val="28"/>
+          <w:szCs w:val="28"/>
+          <w:rtl/>
+          <w:lang w:bidi="fa-IR"/>
+        </w:rPr>
+        <w:t xml:space="preserve"> بزند، خوانده و در </w:t>
+      </w:r>
+      <w:r>
+        <w:rPr>
+          <w:rFonts w:cs="B Nazanin"/>
+          <w:sz w:val="28"/>
+          <w:szCs w:val="28"/>
+          <w:lang w:bidi="fa-IR"/>
+        </w:rPr>
+        <w:t>line</w:t>
+      </w:r>
+      <w:r>
+        <w:rPr>
+          <w:rFonts w:cs="B Nazanin" w:hint="cs"/>
+          <w:sz w:val="28"/>
+          <w:szCs w:val="28"/>
+          <w:rtl/>
+          <w:lang w:bidi="fa-IR"/>
+        </w:rPr>
+        <w:t xml:space="preserve"> ذخیره می‌کنیم.</w:t>
+      </w:r>
+    </w:p>
+    <w:bookmarkStart w:id="7" w:name="_MON_1620337563"/>
+    <w:bookmarkEnd w:id="7"/>
+    <w:p>
+      <w:pPr>
+        <w:jc w:val="both"/>
+        <w:rPr>
+          <w:rFonts w:cs="B Nazanin"/>
+          <w:sz w:val="28"/>
+          <w:szCs w:val="28"/>
+          <w:lang w:bidi="fa-IR"/>
+        </w:rPr>
+      </w:pPr>
+      <w:r>
+        <w:rPr>
+          <w:rFonts w:cs="B Nazanin"/>
+          <w:sz w:val="28"/>
+          <w:szCs w:val="28"/>
+          <w:lang w:bidi="fa-IR"/>
+        </w:rPr>
+        <w:object w:dxaOrig="9360" w:dyaOrig="1635">
+          <v:shape id="_x0000_i1038" type="#_x0000_t75" style="width:468pt;height:81.6pt" o:ole="">
+            <v:imagedata r:id="rId19" o:title=""/>
+          </v:shape>
+          <o:OLEObject Type="Embed" ProgID="Word.Document.12" ShapeID="_x0000_i1038" DrawAspect="Content" ObjectID="_1620339987" r:id="rId20">
+            <o:FieldCodes>\s</o:FieldCodes>
+          </o:OLEObject>
+        </w:object>
+      </w:r>
+    </w:p>
+    <w:p>
+      <w:pPr>
+        <w:shd w:val="clear" w:color="auto" w:fill="FFFFFF"/>
+        <w:spacing w:after="75" w:line="240" w:lineRule="auto"/>
+        <w:rPr>
+          <w:rFonts w:ascii="Verdana" w:eastAsia="Times New Roman" w:hAnsi="Verdana" w:cs="Times New Roman"/>
+          <w:b/>
+          <w:bCs/>
+          <w:color w:val="000000"/>
+          <w:sz w:val="18"/>
+          <w:szCs w:val="18"/>
+        </w:rPr>
+      </w:pPr>
+      <w:r>
+        <w:rPr>
+          <w:rFonts w:ascii="Verdana" w:eastAsia="Times New Roman" w:hAnsi="Verdana" w:cs="Times New Roman"/>
+          <w:b/>
+          <w:bCs/>
+          <w:color w:val="000000"/>
+          <w:sz w:val="18"/>
+          <w:szCs w:val="18"/>
+        </w:rPr>
+        <w:t>Get line from stream into string</w:t>
+      </w:r>
+    </w:p>
+    <w:p>
+      <w:pPr>
+        <w:rPr>
+          <w:rFonts w:ascii="Times New Roman" w:eastAsia="Times New Roman" w:hAnsi="Times New Roman" w:cs="Times New Roman"/>
+          <w:sz w:val="24"/>
+          <w:szCs w:val="24"/>
+        </w:rPr>
+      </w:pPr>
+      <w:r>
+        <w:rPr>
+          <w:rFonts w:ascii="Times New Roman" w:eastAsia="Times New Roman" w:hAnsi="Times New Roman" w:cs="Times New Roman"/>
+          <w:sz w:val="24"/>
+          <w:szCs w:val="24"/>
+        </w:rPr>
+        <w:t>Extracts characters from </w:t>
+      </w:r>
+      <w:r>
+        <w:rPr>
+          <w:rFonts w:ascii="Times New Roman" w:eastAsia="Times New Roman" w:hAnsi="Times New Roman" w:cs="Times New Roman"/>
+          <w:i/>
+          <w:iCs/>
+          <w:sz w:val="24"/>
+          <w:szCs w:val="24"/>
+        </w:rPr>
+        <w:t>is</w:t>
+      </w:r>
+      <w:r>
+        <w:rPr>
+          <w:rFonts w:ascii="Times New Roman" w:eastAsia="Times New Roman" w:hAnsi="Times New Roman" w:cs="Times New Roman"/>
+          <w:sz w:val="24"/>
+          <w:szCs w:val="24"/>
+        </w:rPr>
+        <w:t> and stores them into </w:t>
+      </w:r>
+      <w:proofErr w:type="spellStart"/>
+      <w:proofErr w:type="gramStart"/>
+      <w:r>
+        <w:rPr>
+          <w:rFonts w:ascii="Times New Roman" w:eastAsia="Times New Roman" w:hAnsi="Times New Roman" w:cs="Times New Roman"/>
+          <w:i/>
+          <w:iCs/>
+          <w:sz w:val="24"/>
+          <w:szCs w:val="24"/>
+        </w:rPr>
+        <w:t>str</w:t>
+      </w:r>
+      <w:proofErr w:type="spellEnd"/>
+      <w:proofErr w:type="gramEnd"/>
+      <w:r>
+        <w:rPr>
+          <w:rFonts w:ascii="Times New Roman" w:eastAsia="Times New Roman" w:hAnsi="Times New Roman" w:cs="Times New Roman"/>
+          <w:sz w:val="24"/>
+          <w:szCs w:val="24"/>
+        </w:rPr>
+        <w:t> until the delimitation character </w:t>
+      </w:r>
+      <w:proofErr w:type="spellStart"/>
+      <w:r>
+        <w:rPr>
+          <w:rFonts w:ascii="Times New Roman" w:eastAsia="Times New Roman" w:hAnsi="Times New Roman" w:cs="Times New Roman"/>
+          <w:i/>
+          <w:iCs/>
+          <w:sz w:val="24"/>
+          <w:szCs w:val="24"/>
+        </w:rPr>
+        <w:t>delim</w:t>
+      </w:r>
+      <w:proofErr w:type="spellEnd"/>
+      <w:r>
+        <w:rPr>
+          <w:rFonts w:ascii="Times New Roman" w:eastAsia="Times New Roman" w:hAnsi="Times New Roman" w:cs="Times New Roman"/>
+          <w:sz w:val="24"/>
+          <w:szCs w:val="24"/>
+        </w:rPr>
+        <w:t> is found (or the newline character, </w:t>
+      </w:r>
+      <w:r>
+        <w:rPr>
+          <w:rFonts w:ascii="Courier New" w:eastAsia="Times New Roman" w:hAnsi="Courier New" w:cs="Courier New"/>
+          <w:sz w:val="20"/>
+          <w:szCs w:val="20"/>
+        </w:rPr>
+        <w:t>'\n'</w:t>
+      </w:r>
+      <w:r>
+        <w:rPr>
+          <w:rFonts w:ascii="Times New Roman" w:eastAsia="Times New Roman" w:hAnsi="Times New Roman" w:cs="Times New Roman"/>
+          <w:sz w:val="24"/>
+          <w:szCs w:val="24"/>
+        </w:rPr>
+        <w:t>, for </w:t>
+      </w:r>
+      <w:r>
+        <w:rPr>
+          <w:rFonts w:ascii="Times New Roman" w:eastAsia="Times New Roman" w:hAnsi="Times New Roman" w:cs="Times New Roman"/>
+          <w:i/>
+          <w:iCs/>
+          <w:sz w:val="24"/>
+          <w:szCs w:val="24"/>
+        </w:rPr>
+        <w:t>(2)</w:t>
+      </w:r>
+      <w:r>
+        <w:rPr>
+          <w:rFonts w:ascii="Times New Roman" w:eastAsia="Times New Roman" w:hAnsi="Times New Roman" w:cs="Times New Roman"/>
+          <w:sz w:val="24"/>
+          <w:szCs w:val="24"/>
+        </w:rPr>
+        <w:t>).</w:t>
+      </w:r>
+    </w:p>
+    <w:p>
+      <w:pPr>
+        <w:bidi/>
+        <w:rPr>
+          <w:rFonts w:cs="B Nazanin"/>
+          <w:sz w:val="28"/>
+          <w:szCs w:val="28"/>
+          <w:lang w:bidi="fa-IR"/>
+        </w:rPr>
+      </w:pPr>
+      <w:r>
+        <w:rPr>
+          <w:rFonts w:cs="B Nazanin"/>
+          <w:noProof/>
+          <w:sz w:val="28"/>
+          <w:szCs w:val="28"/>
+        </w:rPr>
+        <w:lastRenderedPageBreak/>
+        <w:drawing>
+          <wp:anchor distT="0" distB="0" distL="114300" distR="114300" simplePos="0" relativeHeight="251658240" behindDoc="0" locked="0" layoutInCell="1" allowOverlap="1">
+            <wp:simplePos x="0" y="0"/>
+            <wp:positionH relativeFrom="margin">
+              <wp:align>center</wp:align>
+            </wp:positionH>
+            <wp:positionV relativeFrom="paragraph">
+              <wp:posOffset>0</wp:posOffset>
+            </wp:positionV>
+            <wp:extent cx="5973003" cy="722376"/>
+            <wp:effectExtent l="0" t="0" r="0" b="1905"/>
+            <wp:wrapTopAndBottom/>
+            <wp:docPr id="1" name="Picture 1"/>
+            <wp:cNvGraphicFramePr>
+              <a:graphicFrameLocks xmlns:a="http://schemas.openxmlformats.org/drawingml/2006/main" noChangeAspect="1"/>
+            </wp:cNvGraphicFramePr>
+            <a:graphic xmlns:a="http://schemas.openxmlformats.org/drawingml/2006/main">
+              <a:graphicData uri="http://schemas.openxmlformats.org/drawingml/2006/picture">
+                <pic:pic xmlns:pic="http://schemas.openxmlformats.org/drawingml/2006/picture">
+                  <pic:nvPicPr>
+                    <pic:cNvPr id="1" name="Capture.JPG"/>
+                    <pic:cNvPicPr/>
+                  </pic:nvPicPr>
+                  <pic:blipFill>
+                    <a:blip r:embed="rId21">
+                      <a:extLst>
+                        <a:ext uri="{28A0092B-C50C-407E-A947-70E740481C1C}">
+                          <a14:useLocalDpi xmlns:a14="http://schemas.microsoft.com/office/drawing/2010/main" val="0"/>
+                        </a:ext>
+                      </a:extLst>
+                    </a:blip>
+                    <a:stretch>
+                      <a:fillRect/>
+                    </a:stretch>
+                  </pic:blipFill>
+                  <pic:spPr>
+                    <a:xfrm>
+                      <a:off x="0" y="0"/>
+                      <a:ext cx="5973003" cy="722376"/>
+                    </a:xfrm>
+                    <a:prstGeom prst="rect">
+                      <a:avLst/>
+                    </a:prstGeom>
+                  </pic:spPr>
+                </pic:pic>
+              </a:graphicData>
+            </a:graphic>
+            <wp14:sizeRelV relativeFrom="margin">
+              <wp14:pctHeight>0</wp14:pctHeight>
+            </wp14:sizeRelV>
+          </wp:anchor>
+        </w:drawing>
+      </w:r>
+    </w:p>
+    <w:p>
+      <w:pPr>
+        <w:bidi/>
+        <w:rPr>
+          <w:rFonts w:cs="B Nazanin" w:hint="cs"/>
+          <w:sz w:val="28"/>
+          <w:szCs w:val="28"/>
+          <w:rtl/>
+          <w:lang w:bidi="fa-IR"/>
+        </w:rPr>
+      </w:pPr>
+      <w:r>
+        <w:rPr>
+          <w:rFonts w:cs="B Nazanin" w:hint="cs"/>
+          <w:sz w:val="28"/>
+          <w:szCs w:val="28"/>
+          <w:rtl/>
+          <w:lang w:bidi="fa-IR"/>
+        </w:rPr>
+        <w:t xml:space="preserve">لذا وقتی کاربر </w:t>
+      </w:r>
+      <w:r>
+        <w:rPr>
+          <w:rFonts w:cs="B Nazanin"/>
+          <w:sz w:val="28"/>
+          <w:szCs w:val="28"/>
+          <w:lang w:bidi="fa-IR"/>
+        </w:rPr>
+        <w:t>Enter</w:t>
+      </w:r>
+      <w:r>
+        <w:rPr>
+          <w:rFonts w:cs="B Nazanin" w:hint="cs"/>
+          <w:sz w:val="28"/>
+          <w:szCs w:val="28"/>
+          <w:rtl/>
+          <w:lang w:bidi="fa-IR"/>
+        </w:rPr>
+        <w:t xml:space="preserve"> می‌زند، داریم:</w:t>
+      </w:r>
+    </w:p>
+    <w:p>
+      <w:pPr>
+        <w:rPr>
+          <w:rFonts w:cs="B Nazanin"/>
+          <w:sz w:val="28"/>
+          <w:szCs w:val="28"/>
+          <w:lang w:bidi="fa-IR"/>
+        </w:rPr>
+      </w:pPr>
+      <w:r>
+        <w:rPr>
+          <w:rFonts w:cs="B Nazanin"/>
+          <w:sz w:val="28"/>
+          <w:szCs w:val="28"/>
+          <w:lang w:bidi="fa-IR"/>
+        </w:rPr>
+        <w:t>Line = “</w:t>
+      </w:r>
+      <w:proofErr w:type="spellStart"/>
+      <w:r>
+        <w:rPr>
+          <w:rFonts w:cs="B Nazanin"/>
+          <w:sz w:val="28"/>
+          <w:szCs w:val="28"/>
+          <w:lang w:bidi="fa-IR"/>
+        </w:rPr>
+        <w:t>Farnaz</w:t>
+      </w:r>
+      <w:proofErr w:type="spellEnd"/>
+      <w:r>
+        <w:rPr>
+          <w:rFonts w:cs="B Nazanin"/>
+          <w:sz w:val="28"/>
+          <w:szCs w:val="28"/>
+          <w:lang w:bidi="fa-IR"/>
+        </w:rPr>
+        <w:t xml:space="preserve"> </w:t>
+      </w:r>
+      <w:proofErr w:type="spellStart"/>
+      <w:r>
+        <w:rPr>
+          <w:rFonts w:cs="B Nazanin"/>
+          <w:sz w:val="28"/>
+          <w:szCs w:val="28"/>
+          <w:lang w:bidi="fa-IR"/>
+        </w:rPr>
+        <w:t>Farshid</w:t>
+      </w:r>
+      <w:proofErr w:type="spellEnd"/>
+      <w:r>
+        <w:rPr>
+          <w:rFonts w:cs="B Nazanin"/>
+          <w:sz w:val="28"/>
+          <w:szCs w:val="28"/>
+          <w:lang w:bidi="fa-IR"/>
+        </w:rPr>
+        <w:t xml:space="preserve"> </w:t>
+      </w:r>
+      <w:proofErr w:type="spellStart"/>
+      <w:r>
+        <w:rPr>
+          <w:rFonts w:cs="B Nazanin"/>
+          <w:sz w:val="28"/>
+          <w:szCs w:val="28"/>
+          <w:lang w:bidi="fa-IR"/>
+        </w:rPr>
+        <w:t>Shabnam</w:t>
+      </w:r>
+      <w:proofErr w:type="spellEnd"/>
+      <w:r>
+        <w:rPr>
+          <w:rFonts w:cs="B Nazanin"/>
+          <w:sz w:val="28"/>
+          <w:szCs w:val="28"/>
+          <w:lang w:bidi="fa-IR"/>
+        </w:rPr>
+        <w:t xml:space="preserve"> </w:t>
+      </w:r>
+      <w:proofErr w:type="spellStart"/>
+      <w:r>
+        <w:rPr>
+          <w:rFonts w:cs="B Nazanin"/>
+          <w:sz w:val="28"/>
+          <w:szCs w:val="28"/>
+          <w:lang w:bidi="fa-IR"/>
+        </w:rPr>
+        <w:t>Golnar</w:t>
+      </w:r>
+      <w:proofErr w:type="spellEnd"/>
+      <w:r>
+        <w:rPr>
+          <w:rFonts w:cs="B Nazanin"/>
+          <w:sz w:val="28"/>
+          <w:szCs w:val="28"/>
+          <w:lang w:bidi="fa-IR"/>
+        </w:rPr>
+        <w:t>”</w:t>
+      </w:r>
+    </w:p>
+    <w:p>
+      <w:pPr>
+        <w:bidi/>
+        <w:rPr>
+          <w:rFonts w:cs="B Nazanin"/>
+          <w:sz w:val="28"/>
+          <w:szCs w:val="28"/>
+          <w:rtl/>
+          <w:lang w:bidi="fa-IR"/>
+        </w:rPr>
+      </w:pPr>
+      <w:r>
+        <w:rPr>
+          <w:rFonts w:cs="B Nazanin" w:hint="cs"/>
+          <w:sz w:val="28"/>
+          <w:szCs w:val="28"/>
+          <w:rtl/>
+          <w:lang w:bidi="fa-IR"/>
+        </w:rPr>
+        <w:t xml:space="preserve">سپس </w:t>
+      </w:r>
+      <w:r>
+        <w:rPr>
+          <w:rFonts w:cs="B Nazanin" w:hint="cs"/>
+          <w:sz w:val="28"/>
+          <w:szCs w:val="28"/>
+          <w:rtl/>
+          <w:lang w:bidi="fa-IR"/>
+        </w:rPr>
+        <w:t>آنچه را در بافر ورودی است به نام</w:t>
+      </w:r>
+      <w:r>
+        <w:rPr>
+          <w:rFonts w:cs="B Nazanin" w:hint="cs"/>
+          <w:sz w:val="28"/>
+          <w:szCs w:val="28"/>
+          <w:rtl/>
+          <w:lang w:bidi="fa-IR"/>
+        </w:rPr>
+        <w:t xml:space="preserve"> </w:t>
+      </w:r>
+      <w:r>
+        <w:rPr>
+          <w:rFonts w:cs="B Nazanin"/>
+          <w:sz w:val="28"/>
+          <w:szCs w:val="28"/>
+          <w:lang w:bidi="fa-IR"/>
+        </w:rPr>
+        <w:t>stream</w:t>
+      </w:r>
+      <w:r>
+        <w:rPr>
+          <w:rFonts w:cs="B Nazanin" w:hint="cs"/>
+          <w:sz w:val="28"/>
+          <w:szCs w:val="28"/>
+          <w:rtl/>
+          <w:lang w:bidi="fa-IR"/>
+        </w:rPr>
+        <w:t xml:space="preserve"> </w:t>
+      </w:r>
+      <w:r>
+        <w:rPr>
+          <w:rFonts w:cs="B Nazanin" w:hint="cs"/>
+          <w:sz w:val="28"/>
+          <w:szCs w:val="28"/>
+          <w:rtl/>
+          <w:lang w:bidi="fa-IR"/>
+        </w:rPr>
+        <w:t xml:space="preserve">می‌نامیم و با </w:t>
+      </w:r>
+      <w:r>
+        <w:rPr>
+          <w:rFonts w:cs="B Nazanin"/>
+          <w:sz w:val="28"/>
+          <w:szCs w:val="28"/>
+          <w:lang w:bidi="fa-IR"/>
+        </w:rPr>
+        <w:t>line</w:t>
+      </w:r>
+      <w:r>
+        <w:rPr>
+          <w:rFonts w:cs="B Nazanin" w:hint="cs"/>
+          <w:sz w:val="28"/>
+          <w:szCs w:val="28"/>
+          <w:rtl/>
+          <w:lang w:bidi="fa-IR"/>
+        </w:rPr>
+        <w:t xml:space="preserve"> مقدار دهی می‌کنیم. </w:t>
+      </w:r>
+    </w:p>
+    <w:p>
+      <w:pPr>
+        <w:rPr>
+          <w:rFonts w:cs="B Nazanin"/>
+          <w:sz w:val="28"/>
+          <w:szCs w:val="28"/>
+          <w:rtl/>
+          <w:lang w:bidi="fa-IR"/>
+        </w:rPr>
+      </w:pPr>
+      <w:proofErr w:type="spellStart"/>
+      <w:proofErr w:type="gramStart"/>
+      <w:r>
+        <w:rPr>
+          <w:rFonts w:cs="B Nazanin"/>
+          <w:sz w:val="28"/>
+          <w:szCs w:val="28"/>
+          <w:lang w:bidi="fa-IR"/>
+        </w:rPr>
+        <w:t>std</w:t>
+      </w:r>
+      <w:proofErr w:type="spellEnd"/>
+      <w:r>
+        <w:rPr>
+          <w:rFonts w:cs="B Nazanin"/>
+          <w:sz w:val="28"/>
+          <w:szCs w:val="28"/>
+          <w:lang w:bidi="fa-IR"/>
+        </w:rPr>
+        <w:t>::</w:t>
+      </w:r>
+      <w:proofErr w:type="spellStart"/>
+      <w:r>
+        <w:rPr>
+          <w:rFonts w:cs="B Nazanin"/>
+          <w:sz w:val="28"/>
+          <w:szCs w:val="28"/>
+          <w:lang w:bidi="fa-IR"/>
+        </w:rPr>
+        <w:t>istringstream</w:t>
+      </w:r>
+      <w:proofErr w:type="spellEnd"/>
+      <w:proofErr w:type="gramEnd"/>
+      <w:r>
+        <w:rPr>
+          <w:rFonts w:cs="B Nazanin"/>
+          <w:sz w:val="28"/>
+          <w:szCs w:val="28"/>
+          <w:lang w:bidi="fa-IR"/>
+        </w:rPr>
+        <w:t xml:space="preserve"> stream{ line };</w:t>
+      </w:r>
+    </w:p>
+    <w:p>
+      <w:pPr>
+        <w:bidi/>
+        <w:rPr>
+          <w:rFonts w:cs="B Nazanin"/>
+          <w:sz w:val="28"/>
+          <w:szCs w:val="28"/>
+          <w:rtl/>
+          <w:lang w:bidi="fa-IR"/>
+        </w:rPr>
+      </w:pPr>
+      <w:r>
+        <w:rPr>
+          <w:rFonts w:cs="B Nazanin" w:hint="cs"/>
+          <w:sz w:val="28"/>
+          <w:szCs w:val="28"/>
+          <w:rtl/>
+          <w:lang w:bidi="fa-IR"/>
+        </w:rPr>
+        <w:t>با کد</w:t>
+      </w:r>
+    </w:p>
+    <w:p>
+      <w:pPr>
+        <w:autoSpaceDE w:val="0"/>
+        <w:autoSpaceDN w:val="0"/>
+        <w:adjustRightInd w:val="0"/>
+        <w:spacing w:after="0" w:line="240" w:lineRule="auto"/>
+        <w:rPr>
+          <w:rFonts w:ascii="Consolas" w:hAnsi="Consolas" w:cs="Consolas"/>
+          <w:color w:val="000000"/>
+          <w:sz w:val="24"/>
+          <w:szCs w:val="24"/>
+        </w:rPr>
+      </w:pPr>
+      <w:proofErr w:type="gramStart"/>
+      <w:r>
+        <w:rPr>
+          <w:rFonts w:ascii="Consolas" w:hAnsi="Consolas" w:cs="Consolas"/>
+          <w:color w:val="000000"/>
+          <w:sz w:val="24"/>
+          <w:szCs w:val="24"/>
+        </w:rPr>
+        <w:t>stream</w:t>
+      </w:r>
+      <w:proofErr w:type="gramEnd"/>
+      <w:r>
+        <w:rPr>
+          <w:rFonts w:ascii="Consolas" w:hAnsi="Consolas" w:cs="Consolas"/>
+          <w:color w:val="000000"/>
+          <w:sz w:val="24"/>
+          <w:szCs w:val="24"/>
+        </w:rPr>
+        <w:t xml:space="preserve"> </w:t>
+      </w:r>
+      <w:r>
+        <w:rPr>
+          <w:rFonts w:ascii="Consolas" w:hAnsi="Consolas" w:cs="Consolas"/>
+          <w:color w:val="008080"/>
+          <w:sz w:val="24"/>
+          <w:szCs w:val="24"/>
+        </w:rPr>
+        <w:t>&gt;&gt;</w:t>
+      </w:r>
+      <w:r>
+        <w:rPr>
+          <w:rFonts w:ascii="Consolas" w:hAnsi="Consolas" w:cs="Consolas"/>
+          <w:color w:val="000000"/>
+          <w:sz w:val="24"/>
+          <w:szCs w:val="24"/>
+        </w:rPr>
+        <w:t xml:space="preserve"> s;</w:t>
+      </w:r>
+    </w:p>
+    <w:p>
+      <w:pPr>
+        <w:bidi/>
+        <w:rPr>
+          <w:rFonts w:cs="B Nazanin" w:hint="cs"/>
+          <w:sz w:val="28"/>
+          <w:szCs w:val="28"/>
+          <w:rtl/>
+          <w:lang w:bidi="fa-IR"/>
+        </w:rPr>
+      </w:pPr>
+      <w:r>
+        <w:rPr>
+          <w:rFonts w:cs="B Nazanin" w:hint="cs"/>
+          <w:sz w:val="28"/>
+          <w:szCs w:val="28"/>
+          <w:rtl/>
+          <w:lang w:bidi="fa-IR"/>
+        </w:rPr>
+        <w:t xml:space="preserve">کلمات (آنچه محصور بین دو فضای سفید است) را از بافر ورودی استخراج می‌کنیم و در </w:t>
+      </w:r>
+      <w:r>
+        <w:rPr>
+          <w:rFonts w:cs="B Nazanin"/>
+          <w:sz w:val="28"/>
+          <w:szCs w:val="28"/>
+          <w:lang w:bidi="fa-IR"/>
+        </w:rPr>
+        <w:t>s</w:t>
+      </w:r>
+      <w:r>
+        <w:rPr>
+          <w:rFonts w:cs="B Nazanin" w:hint="cs"/>
+          <w:sz w:val="28"/>
+          <w:szCs w:val="28"/>
+          <w:rtl/>
+          <w:lang w:bidi="fa-IR"/>
+        </w:rPr>
+        <w:t xml:space="preserve"> می‌ریزیم.</w:t>
+      </w:r>
+    </w:p>
+    <w:p>
+      <w:pPr>
+        <w:bidi/>
+        <w:rPr>
+          <w:rFonts w:cs="B Nazanin" w:hint="cs"/>
+          <w:sz w:val="28"/>
+          <w:szCs w:val="28"/>
+          <w:rtl/>
+          <w:lang w:bidi="fa-IR"/>
+        </w:rPr>
+      </w:pPr>
+      <w:r>
+        <w:rPr>
+          <w:rFonts w:cs="B Nazanin" w:hint="cs"/>
+          <w:sz w:val="28"/>
+          <w:szCs w:val="28"/>
+          <w:rtl/>
+          <w:lang w:bidi="fa-IR"/>
+        </w:rPr>
+        <w:t>خطوط 11 و 12</w:t>
+      </w:r>
+    </w:p>
+    <w:p>
+      <w:pPr>
+        <w:rPr>
+          <w:rFonts w:cs="B Nazanin"/>
+          <w:sz w:val="28"/>
+          <w:szCs w:val="28"/>
+          <w:lang w:bidi="fa-IR"/>
+        </w:rPr>
+      </w:pPr>
+      <w:proofErr w:type="gramStart"/>
+      <w:r>
+        <w:rPr>
+          <w:rFonts w:cs="B Nazanin"/>
+          <w:sz w:val="28"/>
+          <w:szCs w:val="28"/>
+          <w:lang w:bidi="fa-IR"/>
+        </w:rPr>
+        <w:t>stream</w:t>
+      </w:r>
+      <w:proofErr w:type="gramEnd"/>
+      <w:r>
+        <w:rPr>
+          <w:rFonts w:cs="B Nazanin"/>
+          <w:sz w:val="28"/>
+          <w:szCs w:val="28"/>
+          <w:lang w:bidi="fa-IR"/>
+        </w:rPr>
+        <w:t xml:space="preserve"> &gt;&gt; s;</w:t>
+      </w:r>
+    </w:p>
+    <w:p>
+      <w:pPr>
+        <w:rPr>
+          <w:rFonts w:cs="B Nazanin"/>
+          <w:sz w:val="28"/>
+          <w:szCs w:val="28"/>
+          <w:rtl/>
+          <w:lang w:bidi="fa-IR"/>
+        </w:rPr>
+      </w:pPr>
+      <w:proofErr w:type="spellStart"/>
+      <w:r>
+        <w:rPr>
+          <w:rFonts w:cs="B Nazanin"/>
+          <w:sz w:val="28"/>
+          <w:szCs w:val="28"/>
+          <w:lang w:bidi="fa-IR"/>
+        </w:rPr>
+        <w:t>std</w:t>
+      </w:r>
+      <w:proofErr w:type="spellEnd"/>
+      <w:r>
+        <w:rPr>
+          <w:rFonts w:cs="B Nazanin"/>
+          <w:sz w:val="28"/>
+          <w:szCs w:val="28"/>
+          <w:lang w:bidi="fa-IR"/>
+        </w:rPr>
+        <w:t>::</w:t>
+      </w:r>
+      <w:proofErr w:type="spellStart"/>
+      <w:r>
+        <w:rPr>
+          <w:rFonts w:cs="B Nazanin"/>
+          <w:sz w:val="28"/>
+          <w:szCs w:val="28"/>
+          <w:lang w:bidi="fa-IR"/>
+        </w:rPr>
+        <w:t>cout</w:t>
+      </w:r>
+      <w:proofErr w:type="spellEnd"/>
+      <w:r>
+        <w:rPr>
+          <w:rFonts w:cs="B Nazanin"/>
+          <w:sz w:val="28"/>
+          <w:szCs w:val="28"/>
+          <w:lang w:bidi="fa-IR"/>
+        </w:rPr>
+        <w:t xml:space="preserve"> &lt;&lt; "[" &lt;&lt; s;</w:t>
+      </w:r>
+    </w:p>
+    <w:p>
+      <w:pPr>
+        <w:bidi/>
+        <w:rPr>
+          <w:rFonts w:cs="B Nazanin" w:hint="cs"/>
+          <w:sz w:val="28"/>
+          <w:szCs w:val="28"/>
+          <w:rtl/>
+          <w:lang w:bidi="fa-IR"/>
+        </w:rPr>
+      </w:pPr>
+      <w:r>
+        <w:rPr>
+          <w:rFonts w:cs="B Nazanin" w:hint="cs"/>
+          <w:sz w:val="28"/>
+          <w:szCs w:val="28"/>
+          <w:rtl/>
+          <w:lang w:bidi="fa-IR"/>
+        </w:rPr>
+        <w:t xml:space="preserve">اجرا می‌شوند و داریم </w:t>
+      </w:r>
+      <w:r>
+        <w:rPr>
+          <w:rFonts w:cs="B Nazanin"/>
+          <w:sz w:val="28"/>
+          <w:szCs w:val="28"/>
+          <w:lang w:bidi="fa-IR"/>
+        </w:rPr>
+        <w:t xml:space="preserve">s = </w:t>
+      </w:r>
+      <w:proofErr w:type="spellStart"/>
+      <w:r>
+        <w:rPr>
+          <w:rFonts w:cs="B Nazanin"/>
+          <w:sz w:val="28"/>
+          <w:szCs w:val="28"/>
+          <w:lang w:bidi="fa-IR"/>
+        </w:rPr>
+        <w:t>Farnaz</w:t>
+      </w:r>
+      <w:proofErr w:type="spellEnd"/>
+      <w:r>
+        <w:rPr>
+          <w:rFonts w:cs="B Nazanin" w:hint="cs"/>
+          <w:sz w:val="28"/>
+          <w:szCs w:val="28"/>
+          <w:rtl/>
+          <w:lang w:bidi="fa-IR"/>
+        </w:rPr>
+        <w:t xml:space="preserve"> و چاپ می‌شود:</w:t>
+      </w:r>
+    </w:p>
+    <w:p>
+      <w:pPr>
+        <w:rPr>
+          <w:rFonts w:cs="B Nazanin"/>
+          <w:sz w:val="28"/>
+          <w:szCs w:val="28"/>
+          <w:lang w:bidi="fa-IR"/>
+        </w:rPr>
+      </w:pPr>
+      <w:r>
+        <w:rPr>
+          <w:rFonts w:cs="B Nazanin"/>
+          <w:sz w:val="28"/>
+          <w:szCs w:val="28"/>
+          <w:lang w:bidi="fa-IR"/>
+        </w:rPr>
+        <w:t>[</w:t>
+      </w:r>
+      <w:proofErr w:type="spellStart"/>
+      <w:r>
+        <w:rPr>
+          <w:rFonts w:cs="B Nazanin"/>
+          <w:sz w:val="28"/>
+          <w:szCs w:val="28"/>
+          <w:lang w:bidi="fa-IR"/>
+        </w:rPr>
+        <w:t>Farnaz</w:t>
+      </w:r>
+      <w:proofErr w:type="spellEnd"/>
+    </w:p>
+    <w:p>
+      <w:pPr>
+        <w:bidi/>
+        <w:rPr>
+          <w:rFonts w:cs="B Nazanin" w:hint="cs"/>
+          <w:sz w:val="28"/>
+          <w:szCs w:val="28"/>
+          <w:rtl/>
+          <w:lang w:bidi="fa-IR"/>
+        </w:rPr>
+      </w:pPr>
+      <w:r>
+        <w:rPr>
+          <w:rFonts w:cs="B Nazanin" w:hint="cs"/>
+          <w:sz w:val="28"/>
+          <w:szCs w:val="28"/>
+          <w:rtl/>
+          <w:lang w:bidi="fa-IR"/>
+        </w:rPr>
+        <w:t xml:space="preserve">سپس وارد حلقه </w:t>
+      </w:r>
+      <w:r>
+        <w:rPr>
+          <w:rFonts w:cs="B Nazanin"/>
+          <w:sz w:val="28"/>
+          <w:szCs w:val="28"/>
+          <w:lang w:bidi="fa-IR"/>
+        </w:rPr>
+        <w:t>while</w:t>
+      </w:r>
+      <w:r>
+        <w:rPr>
+          <w:rFonts w:cs="B Nazanin" w:hint="cs"/>
+          <w:sz w:val="28"/>
+          <w:szCs w:val="28"/>
+          <w:rtl/>
+          <w:lang w:bidi="fa-IR"/>
+        </w:rPr>
+        <w:t xml:space="preserve"> می‌شویم. </w:t>
+      </w:r>
+      <w:r>
+        <w:rPr>
+          <w:rFonts w:cs="B Nazanin" w:hint="cs"/>
+          <w:b/>
+          <w:bCs/>
+          <w:sz w:val="28"/>
+          <w:szCs w:val="28"/>
+          <w:rtl/>
+          <w:lang w:bidi="fa-IR"/>
+        </w:rPr>
+        <w:t xml:space="preserve">چون کاراکتر </w:t>
+      </w:r>
+      <w:r>
+        <w:rPr>
+          <w:rFonts w:cs="B Nazanin"/>
+          <w:b/>
+          <w:bCs/>
+          <w:sz w:val="28"/>
+          <w:szCs w:val="28"/>
+          <w:lang w:bidi="fa-IR"/>
+        </w:rPr>
+        <w:t>&gt;&gt;</w:t>
+      </w:r>
+      <w:r>
+        <w:rPr>
+          <w:rFonts w:cs="B Nazanin" w:hint="cs"/>
+          <w:b/>
+          <w:bCs/>
+          <w:sz w:val="28"/>
+          <w:szCs w:val="28"/>
+          <w:rtl/>
+          <w:lang w:bidi="fa-IR"/>
+        </w:rPr>
+        <w:t xml:space="preserve"> فضای سفید را ندید می‌گیرد</w:t>
+      </w:r>
+      <w:r>
+        <w:rPr>
+          <w:rFonts w:cs="B Nazanin" w:hint="cs"/>
+          <w:sz w:val="28"/>
+          <w:szCs w:val="28"/>
+          <w:rtl/>
+          <w:lang w:bidi="fa-IR"/>
+        </w:rPr>
+        <w:t xml:space="preserve">، مقداری که در شروع حلقه در </w:t>
+      </w:r>
+      <w:r>
+        <w:rPr>
+          <w:rFonts w:cs="B Nazanin"/>
+          <w:sz w:val="28"/>
+          <w:szCs w:val="28"/>
+          <w:lang w:bidi="fa-IR"/>
+        </w:rPr>
+        <w:t>s</w:t>
+      </w:r>
+      <w:r>
+        <w:rPr>
+          <w:rFonts w:cs="B Nazanin" w:hint="cs"/>
+          <w:sz w:val="28"/>
+          <w:szCs w:val="28"/>
+          <w:rtl/>
+          <w:lang w:bidi="fa-IR"/>
+        </w:rPr>
+        <w:t xml:space="preserve"> ذخیره است عبارت است از </w:t>
+      </w:r>
+      <w:r>
+        <w:rPr>
+          <w:rFonts w:cs="B Nazanin"/>
+          <w:sz w:val="28"/>
+          <w:szCs w:val="28"/>
+          <w:lang w:bidi="fa-IR"/>
+        </w:rPr>
+        <w:t>s=</w:t>
+      </w:r>
+      <w:proofErr w:type="spellStart"/>
+      <w:r>
+        <w:rPr>
+          <w:rFonts w:cs="B Nazanin"/>
+          <w:sz w:val="28"/>
+          <w:szCs w:val="28"/>
+          <w:lang w:bidi="fa-IR"/>
+        </w:rPr>
+        <w:t>Farshid</w:t>
+      </w:r>
+      <w:proofErr w:type="spellEnd"/>
+      <w:r>
+        <w:rPr>
+          <w:rFonts w:cs="B Nazanin" w:hint="cs"/>
+          <w:sz w:val="28"/>
+          <w:szCs w:val="28"/>
+          <w:rtl/>
+          <w:lang w:bidi="fa-IR"/>
+        </w:rPr>
+        <w:t xml:space="preserve"> و فاصله بین </w:t>
+      </w:r>
+      <w:proofErr w:type="spellStart"/>
+      <w:r>
+        <w:rPr>
+          <w:rFonts w:cs="B Nazanin"/>
+          <w:sz w:val="28"/>
+          <w:szCs w:val="28"/>
+          <w:lang w:bidi="fa-IR"/>
+        </w:rPr>
+        <w:t>Farnaz</w:t>
+      </w:r>
+      <w:proofErr w:type="spellEnd"/>
+      <w:r>
+        <w:rPr>
+          <w:rFonts w:cs="B Nazanin" w:hint="cs"/>
+          <w:sz w:val="28"/>
+          <w:szCs w:val="28"/>
+          <w:rtl/>
+          <w:lang w:bidi="fa-IR"/>
+        </w:rPr>
+        <w:t xml:space="preserve"> و </w:t>
+      </w:r>
+      <w:proofErr w:type="spellStart"/>
+      <w:r>
+        <w:rPr>
+          <w:rFonts w:cs="B Nazanin"/>
+          <w:sz w:val="28"/>
+          <w:szCs w:val="28"/>
+          <w:lang w:bidi="fa-IR"/>
+        </w:rPr>
+        <w:t>Farshid</w:t>
+      </w:r>
+      <w:proofErr w:type="spellEnd"/>
+      <w:r>
+        <w:rPr>
+          <w:rFonts w:cs="B Nazanin" w:hint="cs"/>
+          <w:sz w:val="28"/>
+          <w:szCs w:val="28"/>
+          <w:rtl/>
+          <w:lang w:bidi="fa-IR"/>
+        </w:rPr>
+        <w:t xml:space="preserve"> ندید گرفته شده است. لذا </w:t>
+      </w:r>
+      <w:r>
+        <w:rPr>
+          <w:rFonts w:cs="B Nazanin" w:hint="cs"/>
+          <w:sz w:val="28"/>
+          <w:szCs w:val="28"/>
+          <w:rtl/>
+          <w:lang w:bidi="fa-IR"/>
+        </w:rPr>
+        <w:t xml:space="preserve">به دنبال </w:t>
+      </w:r>
+      <w:r>
+        <w:rPr>
+          <w:rFonts w:cs="B Nazanin"/>
+          <w:sz w:val="28"/>
+          <w:szCs w:val="28"/>
+          <w:rtl/>
+          <w:lang w:bidi="fa-IR"/>
+        </w:rPr>
+        <w:t>[</w:t>
+      </w:r>
+      <w:proofErr w:type="spellStart"/>
+      <w:r>
+        <w:rPr>
+          <w:rFonts w:cs="B Nazanin"/>
+          <w:sz w:val="28"/>
+          <w:szCs w:val="28"/>
+          <w:lang w:bidi="fa-IR"/>
+        </w:rPr>
+        <w:t>Farnaz</w:t>
+      </w:r>
+      <w:proofErr w:type="spellEnd"/>
+      <w:r>
+        <w:rPr>
+          <w:rFonts w:cs="B Nazanin" w:hint="cs"/>
+          <w:sz w:val="28"/>
+          <w:szCs w:val="28"/>
+          <w:rtl/>
+          <w:lang w:bidi="fa-IR"/>
+        </w:rPr>
+        <w:t xml:space="preserve"> کاراکتر </w:t>
+      </w:r>
+      <w:r>
+        <w:rPr>
+          <w:rFonts w:cs="B Nazanin"/>
+          <w:sz w:val="28"/>
+          <w:szCs w:val="28"/>
+          <w:lang w:bidi="fa-IR"/>
+        </w:rPr>
+        <w:t>‘, ’</w:t>
+      </w:r>
+      <w:r>
+        <w:rPr>
+          <w:rFonts w:cs="B Nazanin" w:hint="cs"/>
+          <w:sz w:val="28"/>
+          <w:szCs w:val="28"/>
+          <w:rtl/>
+          <w:lang w:bidi="fa-IR"/>
+        </w:rPr>
+        <w:t xml:space="preserve"> و بعد از آن </w:t>
+      </w:r>
+      <w:proofErr w:type="spellStart"/>
+      <w:r>
+        <w:rPr>
+          <w:rFonts w:cs="B Nazanin"/>
+          <w:sz w:val="28"/>
+          <w:szCs w:val="28"/>
+          <w:lang w:bidi="fa-IR"/>
+        </w:rPr>
+        <w:t>Farshid</w:t>
+      </w:r>
+      <w:proofErr w:type="spellEnd"/>
+      <w:r>
+        <w:rPr>
+          <w:rFonts w:cs="B Nazanin" w:hint="cs"/>
+          <w:sz w:val="28"/>
+          <w:szCs w:val="28"/>
+          <w:rtl/>
+          <w:lang w:bidi="fa-IR"/>
+        </w:rPr>
+        <w:t xml:space="preserve"> نوشته می‌شود:</w:t>
+      </w:r>
+    </w:p>
+    <w:p>
+      <w:pPr>
+        <w:rPr>
+          <w:rFonts w:cs="B Nazanin"/>
+          <w:sz w:val="28"/>
+          <w:szCs w:val="28"/>
+          <w:lang w:bidi="fa-IR"/>
+        </w:rPr>
+      </w:pPr>
+      <w:r>
+        <w:rPr>
+          <w:rFonts w:cs="B Nazanin"/>
+          <w:sz w:val="28"/>
+          <w:szCs w:val="28"/>
+          <w:lang w:bidi="fa-IR"/>
+        </w:rPr>
+        <w:t>[</w:t>
+      </w:r>
+      <w:proofErr w:type="spellStart"/>
+      <w:r>
+        <w:rPr>
+          <w:rFonts w:cs="B Nazanin"/>
+          <w:sz w:val="28"/>
+          <w:szCs w:val="28"/>
+          <w:lang w:bidi="fa-IR"/>
+        </w:rPr>
+        <w:t>Farnaz</w:t>
+      </w:r>
+      <w:proofErr w:type="spellEnd"/>
+      <w:r>
+        <w:rPr>
+          <w:rFonts w:cs="B Nazanin"/>
+          <w:sz w:val="28"/>
+          <w:szCs w:val="28"/>
+          <w:lang w:bidi="fa-IR"/>
+        </w:rPr>
+        <w:t xml:space="preserve">, </w:t>
+      </w:r>
+      <w:proofErr w:type="spellStart"/>
+      <w:r>
+        <w:rPr>
+          <w:rFonts w:cs="B Nazanin"/>
+          <w:sz w:val="28"/>
+          <w:szCs w:val="28"/>
+          <w:lang w:bidi="fa-IR"/>
+        </w:rPr>
+        <w:t>Farshid</w:t>
+      </w:r>
+      <w:proofErr w:type="spellEnd"/>
+    </w:p>
+    <w:p>
+      <w:pPr>
+        <w:bidi/>
+        <w:rPr>
+          <w:rFonts w:cs="B Nazanin" w:hint="cs"/>
+          <w:sz w:val="28"/>
+          <w:szCs w:val="28"/>
+          <w:rtl/>
+          <w:lang w:bidi="fa-IR"/>
+        </w:rPr>
+      </w:pPr>
+      <w:r>
+        <w:rPr>
+          <w:rFonts w:cs="B Nazanin" w:hint="cs"/>
+          <w:sz w:val="28"/>
+          <w:szCs w:val="28"/>
+          <w:rtl/>
+          <w:lang w:bidi="fa-IR"/>
+        </w:rPr>
+        <w:t xml:space="preserve">در دومین تکرار حلقه </w:t>
+      </w:r>
+      <w:r>
+        <w:rPr>
+          <w:rFonts w:cs="B Nazanin"/>
+          <w:sz w:val="28"/>
+          <w:szCs w:val="28"/>
+          <w:lang w:bidi="fa-IR"/>
+        </w:rPr>
+        <w:t>S=</w:t>
+      </w:r>
+      <w:proofErr w:type="spellStart"/>
+      <w:r>
+        <w:rPr>
+          <w:rFonts w:cs="B Nazanin"/>
+          <w:sz w:val="28"/>
+          <w:szCs w:val="28"/>
+          <w:lang w:bidi="fa-IR"/>
+        </w:rPr>
+        <w:t>Shabnam</w:t>
+      </w:r>
+      <w:proofErr w:type="spellEnd"/>
+      <w:r>
+        <w:rPr>
+          <w:rFonts w:cs="B Nazanin" w:hint="cs"/>
+          <w:sz w:val="28"/>
+          <w:szCs w:val="28"/>
+          <w:rtl/>
+          <w:lang w:bidi="fa-IR"/>
+        </w:rPr>
+        <w:t xml:space="preserve"> و داریم:</w:t>
+      </w:r>
+    </w:p>
+    <w:p>
+      <w:pPr>
+        <w:rPr>
+          <w:rFonts w:cs="B Nazanin"/>
+          <w:sz w:val="28"/>
+          <w:szCs w:val="28"/>
+          <w:lang w:bidi="fa-IR"/>
+        </w:rPr>
+      </w:pPr>
+      <w:r>
+        <w:rPr>
+          <w:rFonts w:cs="B Nazanin"/>
+          <w:sz w:val="28"/>
+          <w:szCs w:val="28"/>
+          <w:lang w:bidi="fa-IR"/>
+        </w:rPr>
+        <w:t>[</w:t>
+      </w:r>
+      <w:proofErr w:type="spellStart"/>
+      <w:r>
+        <w:rPr>
+          <w:rFonts w:cs="B Nazanin"/>
+          <w:sz w:val="28"/>
+          <w:szCs w:val="28"/>
+          <w:lang w:bidi="fa-IR"/>
+        </w:rPr>
+        <w:t>Farnaz</w:t>
+      </w:r>
+      <w:proofErr w:type="spellEnd"/>
+      <w:r>
+        <w:rPr>
+          <w:rFonts w:cs="B Nazanin"/>
+          <w:sz w:val="28"/>
+          <w:szCs w:val="28"/>
+          <w:lang w:bidi="fa-IR"/>
+        </w:rPr>
+        <w:t xml:space="preserve">, </w:t>
+      </w:r>
+      <w:proofErr w:type="spellStart"/>
+      <w:r>
+        <w:rPr>
+          <w:rFonts w:cs="B Nazanin"/>
+          <w:sz w:val="28"/>
+          <w:szCs w:val="28"/>
+          <w:lang w:bidi="fa-IR"/>
+        </w:rPr>
+        <w:t>Farshid</w:t>
+      </w:r>
+      <w:proofErr w:type="spellEnd"/>
+      <w:r>
+        <w:rPr>
+          <w:rFonts w:cs="B Nazanin"/>
+          <w:sz w:val="28"/>
+          <w:szCs w:val="28"/>
+          <w:lang w:bidi="fa-IR"/>
+        </w:rPr>
+        <w:t xml:space="preserve">, </w:t>
+      </w:r>
+      <w:proofErr w:type="spellStart"/>
+      <w:r>
+        <w:rPr>
+          <w:rFonts w:cs="B Nazanin"/>
+          <w:sz w:val="28"/>
+          <w:szCs w:val="28"/>
+          <w:lang w:bidi="fa-IR"/>
+        </w:rPr>
+        <w:t>Shabnam</w:t>
+      </w:r>
+      <w:proofErr w:type="spellEnd"/>
+    </w:p>
+    <w:p>
+      <w:pPr>
+        <w:bidi/>
+        <w:rPr>
+          <w:rFonts w:cs="B Nazanin" w:hint="cs"/>
+          <w:sz w:val="28"/>
+          <w:szCs w:val="28"/>
+          <w:rtl/>
+          <w:lang w:bidi="fa-IR"/>
+        </w:rPr>
+      </w:pPr>
+      <w:r>
+        <w:rPr>
+          <w:rFonts w:cs="B Nazanin" w:hint="cs"/>
+          <w:sz w:val="28"/>
+          <w:szCs w:val="28"/>
+          <w:rtl/>
+          <w:lang w:bidi="fa-IR"/>
+        </w:rPr>
+        <w:t xml:space="preserve">و در سومین تکرار </w:t>
+      </w:r>
+      <w:r>
+        <w:rPr>
+          <w:rFonts w:cs="B Nazanin"/>
+          <w:sz w:val="28"/>
+          <w:szCs w:val="28"/>
+          <w:lang w:bidi="fa-IR"/>
+        </w:rPr>
+        <w:t>s=</w:t>
+      </w:r>
+      <w:proofErr w:type="spellStart"/>
+      <w:r>
+        <w:rPr>
+          <w:rFonts w:cs="B Nazanin"/>
+          <w:sz w:val="28"/>
+          <w:szCs w:val="28"/>
+          <w:lang w:bidi="fa-IR"/>
+        </w:rPr>
+        <w:t>Golnar</w:t>
+      </w:r>
+      <w:proofErr w:type="spellEnd"/>
+      <w:r>
+        <w:rPr>
+          <w:rFonts w:cs="B Nazanin" w:hint="cs"/>
+          <w:sz w:val="28"/>
+          <w:szCs w:val="28"/>
+          <w:rtl/>
+          <w:lang w:bidi="fa-IR"/>
+        </w:rPr>
+        <w:t xml:space="preserve"> و داریم:</w:t>
+      </w:r>
+    </w:p>
+    <w:p>
+      <w:pPr>
+        <w:rPr>
+          <w:rFonts w:cs="B Nazanin"/>
+          <w:sz w:val="28"/>
+          <w:szCs w:val="28"/>
+          <w:lang w:bidi="fa-IR"/>
+        </w:rPr>
+      </w:pPr>
+      <w:r>
+        <w:rPr>
+          <w:rFonts w:cs="B Nazanin"/>
+          <w:sz w:val="28"/>
+          <w:szCs w:val="28"/>
+          <w:lang w:bidi="fa-IR"/>
+        </w:rPr>
+        <w:t>[</w:t>
+      </w:r>
+      <w:proofErr w:type="spellStart"/>
+      <w:r>
+        <w:rPr>
+          <w:rFonts w:cs="B Nazanin"/>
+          <w:sz w:val="28"/>
+          <w:szCs w:val="28"/>
+          <w:lang w:bidi="fa-IR"/>
+        </w:rPr>
+        <w:t>Farnaz</w:t>
+      </w:r>
+      <w:proofErr w:type="spellEnd"/>
+      <w:r>
+        <w:rPr>
+          <w:rFonts w:cs="B Nazanin"/>
+          <w:sz w:val="28"/>
+          <w:szCs w:val="28"/>
+          <w:lang w:bidi="fa-IR"/>
+        </w:rPr>
+        <w:t xml:space="preserve">, </w:t>
+      </w:r>
+      <w:proofErr w:type="spellStart"/>
+      <w:r>
+        <w:rPr>
+          <w:rFonts w:cs="B Nazanin"/>
+          <w:sz w:val="28"/>
+          <w:szCs w:val="28"/>
+          <w:lang w:bidi="fa-IR"/>
+        </w:rPr>
+        <w:t>Farshid</w:t>
+      </w:r>
+      <w:proofErr w:type="spellEnd"/>
+      <w:r>
+        <w:rPr>
+          <w:rFonts w:cs="B Nazanin"/>
+          <w:sz w:val="28"/>
+          <w:szCs w:val="28"/>
+          <w:lang w:bidi="fa-IR"/>
+        </w:rPr>
+        <w:t xml:space="preserve">, </w:t>
+      </w:r>
+      <w:proofErr w:type="spellStart"/>
+      <w:r>
+        <w:rPr>
+          <w:rFonts w:cs="B Nazanin"/>
+          <w:sz w:val="28"/>
+          <w:szCs w:val="28"/>
+          <w:lang w:bidi="fa-IR"/>
+        </w:rPr>
+        <w:t>Shabnam</w:t>
+      </w:r>
+      <w:proofErr w:type="spellEnd"/>
+      <w:r>
+        <w:rPr>
+          <w:rFonts w:cs="B Nazanin"/>
+          <w:sz w:val="28"/>
+          <w:szCs w:val="28"/>
+          <w:lang w:bidi="fa-IR"/>
+        </w:rPr>
+        <w:t xml:space="preserve">, </w:t>
+      </w:r>
+      <w:proofErr w:type="spellStart"/>
+      <w:r>
+        <w:rPr>
+          <w:rFonts w:cs="B Nazanin"/>
+          <w:sz w:val="28"/>
+          <w:szCs w:val="28"/>
+          <w:lang w:bidi="fa-IR"/>
+        </w:rPr>
+        <w:t>Golnar</w:t>
+      </w:r>
+      <w:proofErr w:type="spellEnd"/>
+    </w:p>
+    <w:p>
+      <w:pPr>
+        <w:bidi/>
+        <w:rPr>
+          <w:rFonts w:cs="B Nazanin" w:hint="cs"/>
+          <w:sz w:val="28"/>
+          <w:szCs w:val="28"/>
+          <w:rtl/>
+          <w:lang w:bidi="fa-IR"/>
+        </w:rPr>
+      </w:pPr>
+      <w:r>
+        <w:rPr>
+          <w:rFonts w:cs="B Nazanin" w:hint="cs"/>
+          <w:sz w:val="28"/>
+          <w:szCs w:val="28"/>
+          <w:rtl/>
+          <w:lang w:bidi="fa-IR"/>
+        </w:rPr>
+        <w:lastRenderedPageBreak/>
+        <w:t xml:space="preserve">دیگر وارد حلقه نمی‌شویم. چون در جریان ورودی </w:t>
+      </w:r>
+      <w:r>
+        <w:rPr>
+          <w:rFonts w:cs="B Nazanin"/>
+          <w:sz w:val="28"/>
+          <w:szCs w:val="28"/>
+          <w:lang w:bidi="fa-IR"/>
+        </w:rPr>
+        <w:t>stream</w:t>
+      </w:r>
+      <w:r>
+        <w:rPr>
+          <w:rFonts w:cs="B Nazanin" w:hint="cs"/>
+          <w:sz w:val="28"/>
+          <w:szCs w:val="28"/>
+          <w:rtl/>
+          <w:lang w:bidi="fa-IR"/>
+        </w:rPr>
+        <w:t xml:space="preserve"> از نوع </w:t>
+      </w:r>
+      <w:proofErr w:type="spellStart"/>
+      <w:r>
+        <w:rPr>
+          <w:rFonts w:cs="B Nazanin"/>
+          <w:sz w:val="28"/>
+          <w:szCs w:val="28"/>
+          <w:lang w:bidi="fa-IR"/>
+        </w:rPr>
+        <w:t>istringstream</w:t>
+      </w:r>
+      <w:proofErr w:type="spellEnd"/>
+      <w:r>
+        <w:rPr>
+          <w:rFonts w:cs="B Nazanin"/>
+          <w:sz w:val="28"/>
+          <w:szCs w:val="28"/>
+          <w:lang w:bidi="fa-IR"/>
+        </w:rPr>
+        <w:t>(input string stream)</w:t>
+      </w:r>
+      <w:r>
+        <w:rPr>
+          <w:rFonts w:cs="B Nazanin" w:hint="cs"/>
+          <w:sz w:val="28"/>
+          <w:szCs w:val="28"/>
+          <w:rtl/>
+          <w:lang w:bidi="fa-IR"/>
+        </w:rPr>
+        <w:t xml:space="preserve"> چیزی باقی نمانده است. از حلقه خارج شده و به دنبال مواد بالا، </w:t>
+      </w:r>
+      <w:r>
+        <w:rPr>
+          <w:rFonts w:cs="B Nazanin"/>
+          <w:sz w:val="28"/>
+          <w:szCs w:val="28"/>
+          <w:lang w:bidi="fa-IR"/>
+        </w:rPr>
+        <w:t>]</w:t>
+      </w:r>
+      <w:r>
+        <w:rPr>
+          <w:rFonts w:cs="B Nazanin" w:hint="cs"/>
+          <w:sz w:val="28"/>
+          <w:szCs w:val="28"/>
+          <w:rtl/>
+          <w:lang w:bidi="fa-IR"/>
+        </w:rPr>
+        <w:t xml:space="preserve"> نیز چاپ می‌شود.</w:t>
+      </w:r>
+    </w:p>
+    <w:p>
+      <w:pPr>
+        <w:rPr>
+          <w:rFonts w:cs="B Nazanin"/>
+          <w:sz w:val="28"/>
+          <w:szCs w:val="28"/>
+          <w:rtl/>
+          <w:lang w:bidi="fa-IR"/>
+        </w:rPr>
+      </w:pPr>
+      <w:r>
+        <w:rPr>
+          <w:rFonts w:cs="B Nazanin"/>
+          <w:sz w:val="28"/>
+          <w:szCs w:val="28"/>
+          <w:lang w:bidi="fa-IR"/>
+        </w:rPr>
+        <w:t>[</w:t>
+      </w:r>
+      <w:proofErr w:type="spellStart"/>
+      <w:r>
+        <w:rPr>
+          <w:rFonts w:cs="B Nazanin"/>
+          <w:sz w:val="28"/>
+          <w:szCs w:val="28"/>
+          <w:lang w:bidi="fa-IR"/>
+        </w:rPr>
+        <w:t>Farnaz</w:t>
+      </w:r>
+      <w:proofErr w:type="spellEnd"/>
+      <w:r>
+        <w:rPr>
+          <w:rFonts w:cs="B Nazanin"/>
+          <w:sz w:val="28"/>
+          <w:szCs w:val="28"/>
+          <w:lang w:bidi="fa-IR"/>
+        </w:rPr>
+        <w:t xml:space="preserve">, </w:t>
+      </w:r>
+      <w:proofErr w:type="spellStart"/>
+      <w:r>
+        <w:rPr>
+          <w:rFonts w:cs="B Nazanin"/>
+          <w:sz w:val="28"/>
+          <w:szCs w:val="28"/>
+          <w:lang w:bidi="fa-IR"/>
+        </w:rPr>
+        <w:t>Farshid</w:t>
+      </w:r>
+      <w:proofErr w:type="spellEnd"/>
+      <w:r>
+        <w:rPr>
+          <w:rFonts w:cs="B Nazanin"/>
+          <w:sz w:val="28"/>
+          <w:szCs w:val="28"/>
+          <w:lang w:bidi="fa-IR"/>
+        </w:rPr>
+        <w:t xml:space="preserve">, </w:t>
+      </w:r>
+      <w:proofErr w:type="spellStart"/>
+      <w:r>
+        <w:rPr>
+          <w:rFonts w:cs="B Nazanin"/>
+          <w:sz w:val="28"/>
+          <w:szCs w:val="28"/>
+          <w:lang w:bidi="fa-IR"/>
+        </w:rPr>
+        <w:t>Shabnam</w:t>
+      </w:r>
+      <w:proofErr w:type="spellEnd"/>
+      <w:r>
+        <w:rPr>
+          <w:rFonts w:cs="B Nazanin"/>
+          <w:sz w:val="28"/>
+          <w:szCs w:val="28"/>
+          <w:lang w:bidi="fa-IR"/>
+        </w:rPr>
+        <w:t xml:space="preserve">, </w:t>
+      </w:r>
+      <w:proofErr w:type="spellStart"/>
+      <w:r>
+        <w:rPr>
+          <w:rFonts w:cs="B Nazanin"/>
+          <w:sz w:val="28"/>
+          <w:szCs w:val="28"/>
+          <w:lang w:bidi="fa-IR"/>
+        </w:rPr>
+        <w:t>Golnar</w:t>
+      </w:r>
+      <w:proofErr w:type="spellEnd"/>
+      <w:r>
+        <w:rPr>
+          <w:rFonts w:cs="B Nazanin"/>
+          <w:sz w:val="28"/>
+          <w:szCs w:val="28"/>
+          <w:lang w:bidi="fa-IR"/>
+        </w:rPr>
+        <w:t>]</w:t>
+      </w:r>
+      <w:bookmarkStart w:id="8" w:name="_GoBack"/>
+      <w:bookmarkEnd w:id="8"/>
     </w:p>
     <w:sectPr>
       <w:pgSz w:w="12240" w:h="15840"/>

</xml_diff>